<commit_message>
ppt y mejoras clase de arbol BB
</commit_message>
<xml_diff>
--- a/Clase - VIII/apunteClase.docx
+++ b/Clase - VIII/apunteClase.docx
@@ -380,19 +380,1585 @@
         <w:ind w:right="568"/>
         <w:rPr>
           <w:rFonts w:ascii="Calibri" w:eastAsia="Calibri" w:hAnsi="Calibri" w:cs="Calibri"/>
-          <w:color w:val="000000" w:themeColor="text1"/>
+          <w:b/>
+          <w:bCs/>
+          <w:i/>
+          <w:iCs/>
+          <w:color w:val="FF0000"/>
           <w:lang w:val="es-AR"/>
         </w:rPr>
       </w:pPr>
       <w:r>
         <w:rPr>
           <w:rFonts w:ascii="Calibri" w:eastAsia="Calibri" w:hAnsi="Calibri" w:cs="Calibri"/>
-          <w:color w:val="000000" w:themeColor="text1"/>
+          <w:b/>
+          <w:bCs/>
+          <w:i/>
+          <w:iCs/>
+          <w:color w:val="FF0000"/>
           <w:lang w:val="es-AR"/>
         </w:rPr>
         <w:lastRenderedPageBreak/>
         <w:t xml:space="preserve"> </w:t>
       </w:r>
+      <w:r>
+        <w:rPr>
+          <w:rFonts w:ascii="Calibri" w:eastAsia="Calibri" w:hAnsi="Calibri" w:cs="Calibri"/>
+          <w:b/>
+          <w:bCs/>
+          <w:i/>
+          <w:iCs/>
+          <w:color w:val="FF0000"/>
+          <w:lang w:val="es-AR"/>
+        </w:rPr>
+        <w:t>Ejercicios para practicar</w:t>
+      </w:r>
+      <w:r>
+        <w:rPr>
+          <w:rFonts w:ascii="Calibri" w:eastAsia="Calibri" w:hAnsi="Calibri" w:cs="Calibri"/>
+          <w:b/>
+          <w:bCs/>
+          <w:i/>
+          <w:iCs/>
+          <w:color w:val="FF0000"/>
+          <w:lang w:val="es-AR"/>
+        </w:rPr>
+        <w:t xml:space="preserve"> codificación</w:t>
+      </w:r>
+      <w:r>
+        <w:rPr>
+          <w:rFonts w:ascii="Calibri" w:eastAsia="Calibri" w:hAnsi="Calibri" w:cs="Calibri"/>
+          <w:b/>
+          <w:bCs/>
+          <w:i/>
+          <w:iCs/>
+          <w:color w:val="FF0000"/>
+          <w:lang w:val="es-AR"/>
+        </w:rPr>
+        <w:t>:</w:t>
+      </w:r>
+    </w:p>
+    <w:p>
+      <w:pPr>
+        <w:spacing w:after="0" w:line="259" w:lineRule="auto"/>
+        <w:ind w:right="568"/>
+        <w:rPr>
+          <w:rFonts w:ascii="Calibri" w:eastAsia="Calibri" w:hAnsi="Calibri" w:cs="Calibri"/>
+          <w:color w:val="000000" w:themeColor="text1"/>
+          <w:lang w:val="es-AR"/>
+        </w:rPr>
+      </w:pPr>
+    </w:p>
+    <w:p>
+      <w:pPr>
+        <w:pStyle w:val="Prrafodelista"/>
+        <w:numPr>
+          <w:ilvl w:val="0"/>
+          <w:numId w:val="12"/>
+        </w:numPr>
+        <w:spacing w:after="0" w:line="259" w:lineRule="auto"/>
+        <w:ind w:right="568"/>
+        <w:rPr>
+          <w:rFonts w:ascii="Calibri" w:eastAsia="Calibri" w:hAnsi="Calibri" w:cs="Calibri"/>
+          <w:color w:val="000000" w:themeColor="text1"/>
+          <w:lang w:val="es-AR"/>
+        </w:rPr>
+      </w:pPr>
+      <w:r>
+        <w:rPr>
+          <w:rFonts w:ascii="Calibri" w:eastAsia="Calibri" w:hAnsi="Calibri" w:cs="Calibri"/>
+          <w:color w:val="000000" w:themeColor="text1"/>
+          <w:lang w:val="es-AR"/>
+        </w:rPr>
+        <w:t xml:space="preserve">Realizar todos los métodos de insertar, eliminar y buscar de forma iterativa (Sin recursividad), son difíciles, buscarlos y testearlos. </w:t>
+      </w:r>
+    </w:p>
+    <w:p>
+      <w:pPr>
+        <w:spacing w:after="0" w:line="259" w:lineRule="auto"/>
+        <w:ind w:right="568"/>
+        <w:rPr>
+          <w:rFonts w:ascii="Calibri" w:eastAsia="Calibri" w:hAnsi="Calibri" w:cs="Calibri"/>
+          <w:color w:val="000000" w:themeColor="text1"/>
+          <w:lang w:val="es-AR"/>
+        </w:rPr>
+      </w:pPr>
+    </w:p>
+    <w:p>
+      <w:pPr>
+        <w:pStyle w:val="Prrafodelista"/>
+        <w:numPr>
+          <w:ilvl w:val="0"/>
+          <w:numId w:val="12"/>
+        </w:numPr>
+        <w:spacing w:after="0" w:line="259" w:lineRule="auto"/>
+        <w:ind w:right="568"/>
+        <w:rPr>
+          <w:rFonts w:ascii="Calibri" w:eastAsia="Calibri" w:hAnsi="Calibri" w:cs="Calibri"/>
+          <w:color w:val="000000" w:themeColor="text1"/>
+          <w:lang w:val="es-AR"/>
+        </w:rPr>
+      </w:pPr>
+      <w:r>
+        <w:rPr>
+          <w:rFonts w:ascii="Calibri" w:eastAsia="Calibri" w:hAnsi="Calibri" w:cs="Calibri"/>
+          <w:color w:val="000000" w:themeColor="text1"/>
+          <w:lang w:val="es-AR"/>
+        </w:rPr>
+        <w:t xml:space="preserve"> Crear una clase cualquiera, por ejemplo, Persona. E insertar en un árbol 10 personas.  (Hacer la comparativa por DNI y por nombre)</w:t>
+      </w:r>
+    </w:p>
+    <w:p>
+      <w:pPr>
+        <w:pStyle w:val="Prrafodelista"/>
+        <w:rPr>
+          <w:rFonts w:ascii="Calibri" w:eastAsia="Calibri" w:hAnsi="Calibri" w:cs="Calibri"/>
+          <w:color w:val="000000" w:themeColor="text1"/>
+          <w:lang w:val="es-AR"/>
+        </w:rPr>
+      </w:pPr>
+    </w:p>
+    <w:p>
+      <w:pPr>
+        <w:spacing w:after="0" w:line="259" w:lineRule="auto"/>
+        <w:ind w:right="568"/>
+        <w:rPr>
+          <w:rFonts w:ascii="Calibri" w:eastAsia="Calibri" w:hAnsi="Calibri" w:cs="Calibri"/>
+          <w:color w:val="000000" w:themeColor="text1"/>
+          <w:lang w:val="es-AR"/>
+        </w:rPr>
+      </w:pPr>
+    </w:p>
+    <w:p>
+      <w:pPr>
+        <w:spacing w:after="0" w:line="259" w:lineRule="auto"/>
+        <w:ind w:right="568"/>
+        <w:rPr>
+          <w:rFonts w:ascii="Calibri" w:eastAsia="Calibri" w:hAnsi="Calibri" w:cs="Calibri"/>
+          <w:b/>
+          <w:bCs/>
+          <w:i/>
+          <w:iCs/>
+          <w:color w:val="FF0000"/>
+          <w:lang w:val="es-AR"/>
+        </w:rPr>
+      </w:pPr>
+      <w:r>
+        <w:rPr>
+          <w:rFonts w:ascii="Calibri" w:eastAsia="Calibri" w:hAnsi="Calibri" w:cs="Calibri"/>
+          <w:b/>
+          <w:bCs/>
+          <w:i/>
+          <w:iCs/>
+          <w:color w:val="FF0000"/>
+          <w:lang w:val="es-AR"/>
+        </w:rPr>
+        <w:t xml:space="preserve">Ejercicios para </w:t>
+      </w:r>
+      <w:r>
+        <w:rPr>
+          <w:rFonts w:ascii="Calibri" w:eastAsia="Calibri" w:hAnsi="Calibri" w:cs="Calibri"/>
+          <w:b/>
+          <w:bCs/>
+          <w:i/>
+          <w:iCs/>
+          <w:color w:val="FF0000"/>
+          <w:lang w:val="es-AR"/>
+        </w:rPr>
+        <w:t>practicar</w:t>
+      </w:r>
+      <w:r>
+        <w:rPr>
+          <w:rFonts w:ascii="Calibri" w:eastAsia="Calibri" w:hAnsi="Calibri" w:cs="Calibri"/>
+          <w:b/>
+          <w:bCs/>
+          <w:i/>
+          <w:iCs/>
+          <w:color w:val="FF0000"/>
+          <w:lang w:val="es-AR"/>
+        </w:rPr>
+        <w:t xml:space="preserve">, prácticos: </w:t>
+      </w:r>
+    </w:p>
+    <w:p>
+      <w:pPr>
+        <w:spacing w:after="0" w:line="259" w:lineRule="auto"/>
+        <w:ind w:right="568"/>
+        <w:rPr>
+          <w:rFonts w:ascii="Calibri" w:eastAsia="Calibri" w:hAnsi="Calibri" w:cs="Calibri"/>
+          <w:color w:val="000000" w:themeColor="text1"/>
+          <w:lang w:val="es-AR"/>
+        </w:rPr>
+      </w:pPr>
+    </w:p>
+    <w:p>
+      <w:pPr>
+        <w:spacing w:after="0" w:line="259" w:lineRule="auto"/>
+        <w:ind w:right="568"/>
+        <w:rPr>
+          <w:rFonts w:ascii="Calibri" w:eastAsia="Calibri" w:hAnsi="Calibri" w:cs="Calibri"/>
+          <w:b/>
+          <w:bCs/>
+          <w:color w:val="000000" w:themeColor="text1"/>
+          <w:lang w:val="es-AR"/>
+        </w:rPr>
+      </w:pPr>
+      <w:r>
+        <w:rPr>
+          <w:rFonts w:ascii="Segoe UI Emoji" w:eastAsia="Calibri" w:hAnsi="Segoe UI Emoji" w:cs="Segoe UI Emoji"/>
+          <w:b/>
+          <w:bCs/>
+          <w:color w:val="000000" w:themeColor="text1"/>
+          <w:lang w:val="es-AR"/>
+        </w:rPr>
+        <w:t>🧪</w:t>
+      </w:r>
+      <w:r>
+        <w:rPr>
+          <w:rFonts w:ascii="Calibri" w:eastAsia="Calibri" w:hAnsi="Calibri" w:cs="Calibri"/>
+          <w:b/>
+          <w:bCs/>
+          <w:color w:val="000000" w:themeColor="text1"/>
+          <w:lang w:val="es-AR"/>
+        </w:rPr>
+        <w:t xml:space="preserve"> Ejercicio 1: Inserciones básicas</w:t>
+      </w:r>
+    </w:p>
+    <w:p>
+      <w:pPr>
+        <w:spacing w:after="0" w:line="259" w:lineRule="auto"/>
+        <w:ind w:right="568"/>
+        <w:rPr>
+          <w:rFonts w:ascii="Calibri" w:eastAsia="Calibri" w:hAnsi="Calibri" w:cs="Calibri"/>
+          <w:b/>
+          <w:bCs/>
+          <w:color w:val="000000" w:themeColor="text1"/>
+          <w:lang w:val="es-AR"/>
+        </w:rPr>
+      </w:pPr>
+    </w:p>
+    <w:p>
+      <w:pPr>
+        <w:spacing w:after="0" w:line="259" w:lineRule="auto"/>
+        <w:ind w:right="568"/>
+        <w:rPr>
+          <w:rFonts w:ascii="Calibri" w:eastAsia="Calibri" w:hAnsi="Calibri" w:cs="Calibri"/>
+          <w:color w:val="000000" w:themeColor="text1"/>
+          <w:lang w:val="es-AR"/>
+        </w:rPr>
+      </w:pPr>
+      <w:r>
+        <w:rPr>
+          <w:rFonts w:ascii="Calibri" w:eastAsia="Calibri" w:hAnsi="Calibri" w:cs="Calibri"/>
+          <w:b/>
+          <w:bCs/>
+          <w:color w:val="000000" w:themeColor="text1"/>
+          <w:lang w:val="es-AR"/>
+        </w:rPr>
+        <w:t>Insertar en el siguiente orden los valores en un ABB vacío:</w:t>
+      </w:r>
+    </w:p>
+    <w:p>
+      <w:pPr>
+        <w:spacing w:after="0" w:line="259" w:lineRule="auto"/>
+        <w:ind w:right="568"/>
+        <w:rPr>
+          <w:rFonts w:ascii="Calibri" w:eastAsia="Calibri" w:hAnsi="Calibri" w:cs="Calibri"/>
+          <w:color w:val="000000" w:themeColor="text1"/>
+          <w:lang w:val="es-AR"/>
+        </w:rPr>
+      </w:pPr>
+    </w:p>
+    <w:p>
+      <w:pPr>
+        <w:spacing w:after="0" w:line="259" w:lineRule="auto"/>
+        <w:ind w:right="568"/>
+        <w:rPr>
+          <w:rFonts w:ascii="Calibri" w:eastAsia="Calibri" w:hAnsi="Calibri" w:cs="Calibri"/>
+          <w:color w:val="000000" w:themeColor="text1"/>
+          <w:lang w:val="es-AR"/>
+        </w:rPr>
+      </w:pPr>
+      <w:r>
+        <w:rPr>
+          <w:rFonts w:ascii="Calibri" w:eastAsia="Calibri" w:hAnsi="Calibri" w:cs="Calibri"/>
+          <w:color w:val="000000" w:themeColor="text1"/>
+          <w:lang w:val="es-AR"/>
+        </w:rPr>
+        <w:t>50, 30, 70, 20, 40, 60, 80</w:t>
+      </w:r>
+    </w:p>
+    <w:p>
+      <w:pPr>
+        <w:spacing w:after="0" w:line="259" w:lineRule="auto"/>
+        <w:ind w:right="568"/>
+        <w:rPr>
+          <w:rFonts w:ascii="Calibri" w:eastAsia="Calibri" w:hAnsi="Calibri" w:cs="Calibri"/>
+          <w:color w:val="000000" w:themeColor="text1"/>
+          <w:lang w:val="es-AR"/>
+        </w:rPr>
+      </w:pPr>
+    </w:p>
+    <w:p>
+      <w:pPr>
+        <w:spacing w:after="0" w:line="259" w:lineRule="auto"/>
+        <w:ind w:right="568"/>
+        <w:rPr>
+          <w:rFonts w:ascii="Calibri" w:eastAsia="Calibri" w:hAnsi="Calibri" w:cs="Calibri"/>
+          <w:color w:val="000000" w:themeColor="text1"/>
+          <w:lang w:val="es-AR"/>
+        </w:rPr>
+      </w:pPr>
+      <w:r>
+        <w:rPr>
+          <w:rFonts w:ascii="Calibri" w:eastAsia="Calibri" w:hAnsi="Calibri" w:cs="Calibri"/>
+          <w:b/>
+          <w:bCs/>
+          <w:color w:val="000000" w:themeColor="text1"/>
+          <w:lang w:val="es-AR"/>
+        </w:rPr>
+        <w:t>Preguntas:</w:t>
+      </w:r>
+    </w:p>
+    <w:p>
+      <w:pPr>
+        <w:numPr>
+          <w:ilvl w:val="0"/>
+          <w:numId w:val="13"/>
+        </w:numPr>
+        <w:spacing w:after="0" w:line="259" w:lineRule="auto"/>
+        <w:ind w:right="568"/>
+        <w:rPr>
+          <w:rFonts w:ascii="Calibri" w:eastAsia="Calibri" w:hAnsi="Calibri" w:cs="Calibri"/>
+          <w:color w:val="000000" w:themeColor="text1"/>
+          <w:lang w:val="es-AR"/>
+        </w:rPr>
+      </w:pPr>
+      <w:r>
+        <w:rPr>
+          <w:rFonts w:ascii="Calibri" w:eastAsia="Calibri" w:hAnsi="Calibri" w:cs="Calibri"/>
+          <w:color w:val="000000" w:themeColor="text1"/>
+          <w:lang w:val="es-AR"/>
+        </w:rPr>
+        <w:t>¿Cómo queda el árbol?</w:t>
+      </w:r>
+    </w:p>
+    <w:p>
+      <w:pPr>
+        <w:numPr>
+          <w:ilvl w:val="0"/>
+          <w:numId w:val="13"/>
+        </w:numPr>
+        <w:spacing w:after="0" w:line="259" w:lineRule="auto"/>
+        <w:ind w:right="568"/>
+        <w:rPr>
+          <w:rFonts w:ascii="Calibri" w:eastAsia="Calibri" w:hAnsi="Calibri" w:cs="Calibri"/>
+          <w:color w:val="000000" w:themeColor="text1"/>
+          <w:lang w:val="es-AR"/>
+        </w:rPr>
+      </w:pPr>
+      <w:r>
+        <w:rPr>
+          <w:rFonts w:ascii="Calibri" w:eastAsia="Calibri" w:hAnsi="Calibri" w:cs="Calibri"/>
+          <w:color w:val="000000" w:themeColor="text1"/>
+          <w:lang w:val="es-AR"/>
+        </w:rPr>
+        <w:t xml:space="preserve">¿Cuál es el recorrido </w:t>
+      </w:r>
+      <w:proofErr w:type="spellStart"/>
+      <w:r>
+        <w:rPr>
+          <w:rFonts w:ascii="Calibri" w:eastAsia="Calibri" w:hAnsi="Calibri" w:cs="Calibri"/>
+          <w:color w:val="000000" w:themeColor="text1"/>
+          <w:lang w:val="es-AR"/>
+        </w:rPr>
+        <w:t>inorden</w:t>
+      </w:r>
+      <w:proofErr w:type="spellEnd"/>
+      <w:r>
+        <w:rPr>
+          <w:rFonts w:ascii="Calibri" w:eastAsia="Calibri" w:hAnsi="Calibri" w:cs="Calibri"/>
+          <w:color w:val="000000" w:themeColor="text1"/>
+          <w:lang w:val="es-AR"/>
+        </w:rPr>
+        <w:t xml:space="preserve"> del árbol?</w:t>
+      </w:r>
+    </w:p>
+    <w:p>
+      <w:pPr>
+        <w:numPr>
+          <w:ilvl w:val="0"/>
+          <w:numId w:val="13"/>
+        </w:numPr>
+        <w:spacing w:after="0" w:line="259" w:lineRule="auto"/>
+        <w:ind w:right="568"/>
+        <w:rPr>
+          <w:rFonts w:ascii="Calibri" w:eastAsia="Calibri" w:hAnsi="Calibri" w:cs="Calibri"/>
+          <w:color w:val="000000" w:themeColor="text1"/>
+          <w:lang w:val="es-AR"/>
+        </w:rPr>
+      </w:pPr>
+      <w:r>
+        <w:rPr>
+          <w:rFonts w:ascii="Calibri" w:eastAsia="Calibri" w:hAnsi="Calibri" w:cs="Calibri"/>
+          <w:color w:val="000000" w:themeColor="text1"/>
+          <w:lang w:val="es-AR"/>
+        </w:rPr>
+        <w:t xml:space="preserve">¿Cuál es el recorrido </w:t>
+      </w:r>
+      <w:proofErr w:type="spellStart"/>
+      <w:r>
+        <w:rPr>
+          <w:rFonts w:ascii="Calibri" w:eastAsia="Calibri" w:hAnsi="Calibri" w:cs="Calibri"/>
+          <w:color w:val="000000" w:themeColor="text1"/>
+          <w:lang w:val="es-AR"/>
+        </w:rPr>
+        <w:t>preorden</w:t>
+      </w:r>
+      <w:proofErr w:type="spellEnd"/>
+      <w:r>
+        <w:rPr>
+          <w:rFonts w:ascii="Calibri" w:eastAsia="Calibri" w:hAnsi="Calibri" w:cs="Calibri"/>
+          <w:color w:val="000000" w:themeColor="text1"/>
+          <w:lang w:val="es-AR"/>
+        </w:rPr>
+        <w:t>?</w:t>
+      </w:r>
+    </w:p>
+    <w:p>
+      <w:pPr>
+        <w:numPr>
+          <w:ilvl w:val="0"/>
+          <w:numId w:val="13"/>
+        </w:numPr>
+        <w:spacing w:after="0" w:line="259" w:lineRule="auto"/>
+        <w:ind w:right="568"/>
+        <w:rPr>
+          <w:rFonts w:ascii="Calibri" w:eastAsia="Calibri" w:hAnsi="Calibri" w:cs="Calibri"/>
+          <w:color w:val="000000" w:themeColor="text1"/>
+          <w:lang w:val="es-AR"/>
+        </w:rPr>
+      </w:pPr>
+      <w:r>
+        <w:rPr>
+          <w:rFonts w:ascii="Calibri" w:eastAsia="Calibri" w:hAnsi="Calibri" w:cs="Calibri"/>
+          <w:color w:val="000000" w:themeColor="text1"/>
+          <w:lang w:val="es-AR"/>
+        </w:rPr>
+        <w:t xml:space="preserve">¿Cuál es el recorrido </w:t>
+      </w:r>
+      <w:proofErr w:type="spellStart"/>
+      <w:r>
+        <w:rPr>
+          <w:rFonts w:ascii="Calibri" w:eastAsia="Calibri" w:hAnsi="Calibri" w:cs="Calibri"/>
+          <w:color w:val="000000" w:themeColor="text1"/>
+          <w:lang w:val="es-AR"/>
+        </w:rPr>
+        <w:t>postorden</w:t>
+      </w:r>
+      <w:proofErr w:type="spellEnd"/>
+      <w:r>
+        <w:rPr>
+          <w:rFonts w:ascii="Calibri" w:eastAsia="Calibri" w:hAnsi="Calibri" w:cs="Calibri"/>
+          <w:color w:val="000000" w:themeColor="text1"/>
+          <w:lang w:val="es-AR"/>
+        </w:rPr>
+        <w:t>?</w:t>
+      </w:r>
+    </w:p>
+    <w:p>
+      <w:pPr>
+        <w:spacing w:after="0" w:line="259" w:lineRule="auto"/>
+        <w:ind w:right="568"/>
+        <w:rPr>
+          <w:rFonts w:ascii="Calibri" w:eastAsia="Calibri" w:hAnsi="Calibri" w:cs="Calibri"/>
+          <w:color w:val="000000" w:themeColor="text1"/>
+          <w:lang w:val="es-AR"/>
+        </w:rPr>
+      </w:pPr>
+    </w:p>
+    <w:p>
+      <w:pPr>
+        <w:spacing w:after="0" w:line="259" w:lineRule="auto"/>
+        <w:ind w:right="568"/>
+        <w:rPr>
+          <w:rFonts w:ascii="Calibri" w:eastAsia="Calibri" w:hAnsi="Calibri" w:cs="Calibri"/>
+          <w:color w:val="000000" w:themeColor="text1"/>
+          <w:lang w:val="es-AR"/>
+        </w:rPr>
+      </w:pPr>
+    </w:p>
+    <w:p>
+      <w:pPr>
+        <w:spacing w:after="0" w:line="259" w:lineRule="auto"/>
+        <w:ind w:right="568"/>
+        <w:rPr>
+          <w:rFonts w:ascii="Calibri" w:eastAsia="Calibri" w:hAnsi="Calibri" w:cs="Calibri"/>
+          <w:color w:val="000000" w:themeColor="text1"/>
+          <w:lang w:val="es-AR"/>
+        </w:rPr>
+      </w:pPr>
+      <w:r>
+        <w:rPr>
+          <w:rFonts w:ascii="Calibri" w:eastAsia="Calibri" w:hAnsi="Calibri" w:cs="Calibri"/>
+          <w:color w:val="000000" w:themeColor="text1"/>
+          <w:lang w:val="es-AR"/>
+        </w:rPr>
+        <w:pict w14:anchorId="5B818C45">
+          <v:rect id="_x0000_i1049" style="width:0;height:1.5pt" o:hralign="center" o:hrstd="t" o:hr="t" fillcolor="#a0a0a0" stroked="f"/>
+        </w:pict>
+      </w:r>
+    </w:p>
+    <w:p>
+      <w:pPr>
+        <w:spacing w:after="0" w:line="259" w:lineRule="auto"/>
+        <w:ind w:right="568"/>
+        <w:rPr>
+          <w:rFonts w:ascii="Calibri" w:eastAsia="Calibri" w:hAnsi="Calibri" w:cs="Calibri"/>
+          <w:b/>
+          <w:bCs/>
+          <w:color w:val="000000" w:themeColor="text1"/>
+          <w:lang w:val="es-AR"/>
+        </w:rPr>
+      </w:pPr>
+      <w:r>
+        <w:rPr>
+          <w:rFonts w:ascii="Segoe UI Emoji" w:eastAsia="Calibri" w:hAnsi="Segoe UI Emoji" w:cs="Segoe UI Emoji"/>
+          <w:b/>
+          <w:bCs/>
+          <w:color w:val="000000" w:themeColor="text1"/>
+          <w:lang w:val="es-AR"/>
+        </w:rPr>
+        <w:t>🧪</w:t>
+      </w:r>
+      <w:r>
+        <w:rPr>
+          <w:rFonts w:ascii="Calibri" w:eastAsia="Calibri" w:hAnsi="Calibri" w:cs="Calibri"/>
+          <w:b/>
+          <w:bCs/>
+          <w:color w:val="000000" w:themeColor="text1"/>
+          <w:lang w:val="es-AR"/>
+        </w:rPr>
+        <w:t xml:space="preserve"> Ejercicio 2: Eliminación de hoja y nodo con un hijo</w:t>
+      </w:r>
+    </w:p>
+    <w:p>
+      <w:pPr>
+        <w:spacing w:after="0" w:line="259" w:lineRule="auto"/>
+        <w:ind w:right="568"/>
+        <w:rPr>
+          <w:rFonts w:ascii="Calibri" w:eastAsia="Calibri" w:hAnsi="Calibri" w:cs="Calibri"/>
+          <w:b/>
+          <w:bCs/>
+          <w:color w:val="000000" w:themeColor="text1"/>
+          <w:lang w:val="es-AR"/>
+        </w:rPr>
+      </w:pPr>
+    </w:p>
+    <w:p>
+      <w:pPr>
+        <w:spacing w:after="0" w:line="259" w:lineRule="auto"/>
+        <w:ind w:right="568"/>
+        <w:rPr>
+          <w:rFonts w:ascii="Calibri" w:eastAsia="Calibri" w:hAnsi="Calibri" w:cs="Calibri"/>
+          <w:color w:val="000000" w:themeColor="text1"/>
+          <w:lang w:val="es-AR"/>
+        </w:rPr>
+      </w:pPr>
+      <w:r>
+        <w:rPr>
+          <w:rFonts w:ascii="Calibri" w:eastAsia="Calibri" w:hAnsi="Calibri" w:cs="Calibri"/>
+          <w:color w:val="000000" w:themeColor="text1"/>
+          <w:lang w:val="es-AR"/>
+        </w:rPr>
+        <w:t>Dado el ABB creado en el ejercicio 1:</w:t>
+      </w:r>
+    </w:p>
+    <w:p>
+      <w:pPr>
+        <w:spacing w:after="0" w:line="259" w:lineRule="auto"/>
+        <w:ind w:right="568"/>
+        <w:rPr>
+          <w:rFonts w:ascii="Calibri" w:eastAsia="Calibri" w:hAnsi="Calibri" w:cs="Calibri"/>
+          <w:color w:val="000000" w:themeColor="text1"/>
+          <w:lang w:val="es-AR"/>
+        </w:rPr>
+      </w:pPr>
+    </w:p>
+    <w:p>
+      <w:pPr>
+        <w:spacing w:after="0" w:line="259" w:lineRule="auto"/>
+        <w:ind w:right="568"/>
+        <w:rPr>
+          <w:rFonts w:ascii="Calibri" w:eastAsia="Calibri" w:hAnsi="Calibri" w:cs="Calibri"/>
+          <w:color w:val="000000" w:themeColor="text1"/>
+          <w:lang w:val="es-AR"/>
+        </w:rPr>
+      </w:pPr>
+      <w:r>
+        <w:rPr>
+          <w:rFonts w:ascii="Calibri" w:eastAsia="Calibri" w:hAnsi="Calibri" w:cs="Calibri"/>
+          <w:b/>
+          <w:bCs/>
+          <w:color w:val="000000" w:themeColor="text1"/>
+          <w:lang w:val="es-AR"/>
+        </w:rPr>
+        <w:t>Eliminar:</w:t>
+      </w:r>
+    </w:p>
+    <w:p>
+      <w:pPr>
+        <w:numPr>
+          <w:ilvl w:val="0"/>
+          <w:numId w:val="14"/>
+        </w:numPr>
+        <w:spacing w:after="0" w:line="259" w:lineRule="auto"/>
+        <w:ind w:right="568"/>
+        <w:rPr>
+          <w:rFonts w:ascii="Calibri" w:eastAsia="Calibri" w:hAnsi="Calibri" w:cs="Calibri"/>
+          <w:color w:val="000000" w:themeColor="text1"/>
+          <w:lang w:val="es-AR"/>
+        </w:rPr>
+      </w:pPr>
+      <w:r>
+        <w:rPr>
+          <w:rFonts w:ascii="Calibri" w:eastAsia="Calibri" w:hAnsi="Calibri" w:cs="Calibri"/>
+          <w:color w:val="000000" w:themeColor="text1"/>
+          <w:lang w:val="es-AR"/>
+        </w:rPr>
+        <w:t xml:space="preserve">El nodo </w:t>
+      </w:r>
+      <w:r>
+        <w:rPr>
+          <w:rFonts w:ascii="Calibri" w:eastAsia="Calibri" w:hAnsi="Calibri" w:cs="Calibri"/>
+          <w:b/>
+          <w:bCs/>
+          <w:color w:val="000000" w:themeColor="text1"/>
+          <w:lang w:val="es-AR"/>
+        </w:rPr>
+        <w:t>20</w:t>
+      </w:r>
+      <w:r>
+        <w:rPr>
+          <w:rFonts w:ascii="Calibri" w:eastAsia="Calibri" w:hAnsi="Calibri" w:cs="Calibri"/>
+          <w:color w:val="000000" w:themeColor="text1"/>
+          <w:lang w:val="es-AR"/>
+        </w:rPr>
+        <w:t xml:space="preserve"> (hoja)</w:t>
+      </w:r>
+    </w:p>
+    <w:p>
+      <w:pPr>
+        <w:numPr>
+          <w:ilvl w:val="0"/>
+          <w:numId w:val="14"/>
+        </w:numPr>
+        <w:spacing w:after="0" w:line="259" w:lineRule="auto"/>
+        <w:ind w:right="568"/>
+        <w:rPr>
+          <w:rFonts w:ascii="Calibri" w:eastAsia="Calibri" w:hAnsi="Calibri" w:cs="Calibri"/>
+          <w:color w:val="000000" w:themeColor="text1"/>
+          <w:lang w:val="es-AR"/>
+        </w:rPr>
+      </w:pPr>
+      <w:r>
+        <w:rPr>
+          <w:rFonts w:ascii="Calibri" w:eastAsia="Calibri" w:hAnsi="Calibri" w:cs="Calibri"/>
+          <w:color w:val="000000" w:themeColor="text1"/>
+          <w:lang w:val="es-AR"/>
+        </w:rPr>
+        <w:t xml:space="preserve">El nodo </w:t>
+      </w:r>
+      <w:r>
+        <w:rPr>
+          <w:rFonts w:ascii="Calibri" w:eastAsia="Calibri" w:hAnsi="Calibri" w:cs="Calibri"/>
+          <w:b/>
+          <w:bCs/>
+          <w:color w:val="000000" w:themeColor="text1"/>
+          <w:lang w:val="es-AR"/>
+        </w:rPr>
+        <w:t>30</w:t>
+      </w:r>
+      <w:r>
+        <w:rPr>
+          <w:rFonts w:ascii="Calibri" w:eastAsia="Calibri" w:hAnsi="Calibri" w:cs="Calibri"/>
+          <w:color w:val="000000" w:themeColor="text1"/>
+          <w:lang w:val="es-AR"/>
+        </w:rPr>
+        <w:t xml:space="preserve"> (tiene un solo hijo)</w:t>
+      </w:r>
+    </w:p>
+    <w:p>
+      <w:pPr>
+        <w:spacing w:after="0" w:line="259" w:lineRule="auto"/>
+        <w:ind w:left="720" w:right="568"/>
+        <w:rPr>
+          <w:rFonts w:ascii="Calibri" w:eastAsia="Calibri" w:hAnsi="Calibri" w:cs="Calibri"/>
+          <w:color w:val="000000" w:themeColor="text1"/>
+          <w:lang w:val="es-AR"/>
+        </w:rPr>
+      </w:pPr>
+    </w:p>
+    <w:p>
+      <w:pPr>
+        <w:spacing w:after="0" w:line="259" w:lineRule="auto"/>
+        <w:ind w:right="568"/>
+        <w:rPr>
+          <w:rFonts w:ascii="Calibri" w:eastAsia="Calibri" w:hAnsi="Calibri" w:cs="Calibri"/>
+          <w:color w:val="000000" w:themeColor="text1"/>
+          <w:lang w:val="es-AR"/>
+        </w:rPr>
+      </w:pPr>
+      <w:r>
+        <w:rPr>
+          <w:rFonts w:ascii="Calibri" w:eastAsia="Calibri" w:hAnsi="Calibri" w:cs="Calibri"/>
+          <w:b/>
+          <w:bCs/>
+          <w:color w:val="000000" w:themeColor="text1"/>
+          <w:lang w:val="es-AR"/>
+        </w:rPr>
+        <w:t>Preguntas:</w:t>
+      </w:r>
+    </w:p>
+    <w:p>
+      <w:pPr>
+        <w:numPr>
+          <w:ilvl w:val="0"/>
+          <w:numId w:val="15"/>
+        </w:numPr>
+        <w:spacing w:after="0" w:line="259" w:lineRule="auto"/>
+        <w:ind w:right="568"/>
+        <w:rPr>
+          <w:rFonts w:ascii="Calibri" w:eastAsia="Calibri" w:hAnsi="Calibri" w:cs="Calibri"/>
+          <w:color w:val="000000" w:themeColor="text1"/>
+          <w:lang w:val="es-AR"/>
+        </w:rPr>
+      </w:pPr>
+      <w:r>
+        <w:rPr>
+          <w:rFonts w:ascii="Calibri" w:eastAsia="Calibri" w:hAnsi="Calibri" w:cs="Calibri"/>
+          <w:color w:val="000000" w:themeColor="text1"/>
+          <w:lang w:val="es-AR"/>
+        </w:rPr>
+        <w:t>¿Cómo queda el árbol después de cada eliminación?</w:t>
+      </w:r>
+    </w:p>
+    <w:p>
+      <w:pPr>
+        <w:numPr>
+          <w:ilvl w:val="0"/>
+          <w:numId w:val="15"/>
+        </w:numPr>
+        <w:spacing w:after="0" w:line="259" w:lineRule="auto"/>
+        <w:ind w:right="568"/>
+        <w:rPr>
+          <w:rFonts w:ascii="Calibri" w:eastAsia="Calibri" w:hAnsi="Calibri" w:cs="Calibri"/>
+          <w:color w:val="000000" w:themeColor="text1"/>
+          <w:lang w:val="es-AR"/>
+        </w:rPr>
+      </w:pPr>
+      <w:r>
+        <w:rPr>
+          <w:rFonts w:ascii="Calibri" w:eastAsia="Calibri" w:hAnsi="Calibri" w:cs="Calibri"/>
+          <w:color w:val="000000" w:themeColor="text1"/>
+          <w:lang w:val="es-AR"/>
+        </w:rPr>
+        <w:t xml:space="preserve">¿Qué cambia en los recorridos </w:t>
+      </w:r>
+      <w:proofErr w:type="spellStart"/>
+      <w:r>
+        <w:rPr>
+          <w:rFonts w:ascii="Calibri" w:eastAsia="Calibri" w:hAnsi="Calibri" w:cs="Calibri"/>
+          <w:color w:val="000000" w:themeColor="text1"/>
+          <w:lang w:val="es-AR"/>
+        </w:rPr>
+        <w:t>inorden</w:t>
+      </w:r>
+      <w:proofErr w:type="spellEnd"/>
+      <w:r>
+        <w:rPr>
+          <w:rFonts w:ascii="Calibri" w:eastAsia="Calibri" w:hAnsi="Calibri" w:cs="Calibri"/>
+          <w:color w:val="000000" w:themeColor="text1"/>
+          <w:lang w:val="es-AR"/>
+        </w:rPr>
+        <w:t xml:space="preserve"> y </w:t>
+      </w:r>
+      <w:proofErr w:type="spellStart"/>
+      <w:r>
+        <w:rPr>
+          <w:rFonts w:ascii="Calibri" w:eastAsia="Calibri" w:hAnsi="Calibri" w:cs="Calibri"/>
+          <w:color w:val="000000" w:themeColor="text1"/>
+          <w:lang w:val="es-AR"/>
+        </w:rPr>
+        <w:t>preorden</w:t>
+      </w:r>
+      <w:proofErr w:type="spellEnd"/>
+      <w:r>
+        <w:rPr>
+          <w:rFonts w:ascii="Calibri" w:eastAsia="Calibri" w:hAnsi="Calibri" w:cs="Calibri"/>
+          <w:color w:val="000000" w:themeColor="text1"/>
+          <w:lang w:val="es-AR"/>
+        </w:rPr>
+        <w:t>?</w:t>
+      </w:r>
+    </w:p>
+    <w:p>
+      <w:pPr>
+        <w:spacing w:after="0" w:line="259" w:lineRule="auto"/>
+        <w:ind w:right="568"/>
+        <w:rPr>
+          <w:rFonts w:ascii="Calibri" w:eastAsia="Calibri" w:hAnsi="Calibri" w:cs="Calibri"/>
+          <w:color w:val="000000" w:themeColor="text1"/>
+          <w:lang w:val="es-AR"/>
+        </w:rPr>
+      </w:pPr>
+    </w:p>
+    <w:p>
+      <w:pPr>
+        <w:spacing w:after="0" w:line="259" w:lineRule="auto"/>
+        <w:ind w:right="568"/>
+        <w:rPr>
+          <w:rFonts w:ascii="Calibri" w:eastAsia="Calibri" w:hAnsi="Calibri" w:cs="Calibri"/>
+          <w:color w:val="000000" w:themeColor="text1"/>
+          <w:lang w:val="es-AR"/>
+        </w:rPr>
+      </w:pPr>
+      <w:r>
+        <w:rPr>
+          <w:rFonts w:ascii="Calibri" w:eastAsia="Calibri" w:hAnsi="Calibri" w:cs="Calibri"/>
+          <w:color w:val="000000" w:themeColor="text1"/>
+          <w:lang w:val="es-AR"/>
+        </w:rPr>
+        <w:pict w14:anchorId="13EF2290">
+          <v:rect id="_x0000_i1050" style="width:0;height:1.5pt" o:hralign="center" o:hrstd="t" o:hr="t" fillcolor="#a0a0a0" stroked="f"/>
+        </w:pict>
+      </w:r>
+    </w:p>
+    <w:p>
+      <w:pPr>
+        <w:spacing w:after="0" w:line="259" w:lineRule="auto"/>
+        <w:ind w:right="568"/>
+        <w:rPr>
+          <w:rFonts w:ascii="Calibri" w:eastAsia="Calibri" w:hAnsi="Calibri" w:cs="Calibri"/>
+          <w:b/>
+          <w:bCs/>
+          <w:color w:val="000000" w:themeColor="text1"/>
+          <w:lang w:val="es-AR"/>
+        </w:rPr>
+      </w:pPr>
+      <w:r>
+        <w:rPr>
+          <w:rFonts w:ascii="Segoe UI Emoji" w:eastAsia="Calibri" w:hAnsi="Segoe UI Emoji" w:cs="Segoe UI Emoji"/>
+          <w:b/>
+          <w:bCs/>
+          <w:color w:val="000000" w:themeColor="text1"/>
+          <w:lang w:val="es-AR"/>
+        </w:rPr>
+        <w:t>🧪</w:t>
+      </w:r>
+      <w:r>
+        <w:rPr>
+          <w:rFonts w:ascii="Calibri" w:eastAsia="Calibri" w:hAnsi="Calibri" w:cs="Calibri"/>
+          <w:b/>
+          <w:bCs/>
+          <w:color w:val="000000" w:themeColor="text1"/>
+          <w:lang w:val="es-AR"/>
+        </w:rPr>
+        <w:t xml:space="preserve"> Ejercicio 3: Eliminación de nodo con dos hijos</w:t>
+      </w:r>
+    </w:p>
+    <w:p>
+      <w:pPr>
+        <w:spacing w:after="0" w:line="259" w:lineRule="auto"/>
+        <w:ind w:right="568"/>
+        <w:rPr>
+          <w:rFonts w:ascii="Calibri" w:eastAsia="Calibri" w:hAnsi="Calibri" w:cs="Calibri"/>
+          <w:color w:val="000000" w:themeColor="text1"/>
+          <w:lang w:val="es-AR"/>
+        </w:rPr>
+      </w:pPr>
+      <w:r>
+        <w:rPr>
+          <w:rFonts w:ascii="Calibri" w:eastAsia="Calibri" w:hAnsi="Calibri" w:cs="Calibri"/>
+          <w:color w:val="000000" w:themeColor="text1"/>
+          <w:lang w:val="es-AR"/>
+        </w:rPr>
+        <w:t>Continúa desde el árbol resultante del ejercicio anterior.</w:t>
+      </w:r>
+    </w:p>
+    <w:p>
+      <w:pPr>
+        <w:spacing w:after="0" w:line="259" w:lineRule="auto"/>
+        <w:ind w:right="568"/>
+        <w:rPr>
+          <w:rFonts w:ascii="Calibri" w:eastAsia="Calibri" w:hAnsi="Calibri" w:cs="Calibri"/>
+          <w:color w:val="000000" w:themeColor="text1"/>
+          <w:lang w:val="es-AR"/>
+        </w:rPr>
+      </w:pPr>
+    </w:p>
+    <w:p>
+      <w:pPr>
+        <w:spacing w:after="0" w:line="259" w:lineRule="auto"/>
+        <w:ind w:right="568"/>
+        <w:rPr>
+          <w:rFonts w:ascii="Calibri" w:eastAsia="Calibri" w:hAnsi="Calibri" w:cs="Calibri"/>
+          <w:color w:val="000000" w:themeColor="text1"/>
+          <w:lang w:val="es-AR"/>
+        </w:rPr>
+      </w:pPr>
+      <w:r>
+        <w:rPr>
+          <w:rFonts w:ascii="Calibri" w:eastAsia="Calibri" w:hAnsi="Calibri" w:cs="Calibri"/>
+          <w:b/>
+          <w:bCs/>
+          <w:color w:val="000000" w:themeColor="text1"/>
+          <w:lang w:val="es-AR"/>
+        </w:rPr>
+        <w:t>Eliminar:</w:t>
+      </w:r>
+    </w:p>
+    <w:p>
+      <w:pPr>
+        <w:numPr>
+          <w:ilvl w:val="0"/>
+          <w:numId w:val="16"/>
+        </w:numPr>
+        <w:spacing w:after="0" w:line="259" w:lineRule="auto"/>
+        <w:ind w:right="568"/>
+        <w:rPr>
+          <w:rFonts w:ascii="Calibri" w:eastAsia="Calibri" w:hAnsi="Calibri" w:cs="Calibri"/>
+          <w:color w:val="000000" w:themeColor="text1"/>
+          <w:lang w:val="es-AR"/>
+        </w:rPr>
+      </w:pPr>
+      <w:r>
+        <w:rPr>
+          <w:rFonts w:ascii="Calibri" w:eastAsia="Calibri" w:hAnsi="Calibri" w:cs="Calibri"/>
+          <w:color w:val="000000" w:themeColor="text1"/>
+          <w:lang w:val="es-AR"/>
+        </w:rPr>
+        <w:t xml:space="preserve">El nodo </w:t>
+      </w:r>
+      <w:r>
+        <w:rPr>
+          <w:rFonts w:ascii="Calibri" w:eastAsia="Calibri" w:hAnsi="Calibri" w:cs="Calibri"/>
+          <w:b/>
+          <w:bCs/>
+          <w:color w:val="000000" w:themeColor="text1"/>
+          <w:lang w:val="es-AR"/>
+        </w:rPr>
+        <w:t>50</w:t>
+      </w:r>
+      <w:r>
+        <w:rPr>
+          <w:rFonts w:ascii="Calibri" w:eastAsia="Calibri" w:hAnsi="Calibri" w:cs="Calibri"/>
+          <w:color w:val="000000" w:themeColor="text1"/>
+          <w:lang w:val="es-AR"/>
+        </w:rPr>
+        <w:t xml:space="preserve"> (la raíz, con dos hijos)</w:t>
+      </w:r>
+    </w:p>
+    <w:p>
+      <w:pPr>
+        <w:spacing w:after="0" w:line="259" w:lineRule="auto"/>
+        <w:ind w:left="720" w:right="568"/>
+        <w:rPr>
+          <w:rFonts w:ascii="Calibri" w:eastAsia="Calibri" w:hAnsi="Calibri" w:cs="Calibri"/>
+          <w:color w:val="000000" w:themeColor="text1"/>
+          <w:lang w:val="es-AR"/>
+        </w:rPr>
+      </w:pPr>
+    </w:p>
+    <w:p>
+      <w:pPr>
+        <w:spacing w:after="0" w:line="259" w:lineRule="auto"/>
+        <w:ind w:right="568"/>
+        <w:rPr>
+          <w:rFonts w:ascii="Calibri" w:eastAsia="Calibri" w:hAnsi="Calibri" w:cs="Calibri"/>
+          <w:color w:val="000000" w:themeColor="text1"/>
+          <w:lang w:val="es-AR"/>
+        </w:rPr>
+      </w:pPr>
+      <w:r>
+        <w:rPr>
+          <w:rFonts w:ascii="Calibri" w:eastAsia="Calibri" w:hAnsi="Calibri" w:cs="Calibri"/>
+          <w:b/>
+          <w:bCs/>
+          <w:color w:val="000000" w:themeColor="text1"/>
+          <w:lang w:val="es-AR"/>
+        </w:rPr>
+        <w:t>Preguntas:</w:t>
+      </w:r>
+    </w:p>
+    <w:p>
+      <w:pPr>
+        <w:numPr>
+          <w:ilvl w:val="0"/>
+          <w:numId w:val="17"/>
+        </w:numPr>
+        <w:spacing w:after="0" w:line="259" w:lineRule="auto"/>
+        <w:ind w:right="568"/>
+        <w:rPr>
+          <w:rFonts w:ascii="Calibri" w:eastAsia="Calibri" w:hAnsi="Calibri" w:cs="Calibri"/>
+          <w:color w:val="000000" w:themeColor="text1"/>
+          <w:lang w:val="es-AR"/>
+        </w:rPr>
+      </w:pPr>
+      <w:r>
+        <w:rPr>
+          <w:rFonts w:ascii="Calibri" w:eastAsia="Calibri" w:hAnsi="Calibri" w:cs="Calibri"/>
+          <w:color w:val="000000" w:themeColor="text1"/>
+          <w:lang w:val="es-AR"/>
+        </w:rPr>
+        <w:t>¿Qué nodo lo reemplaza? ¿por qué?</w:t>
+      </w:r>
+    </w:p>
+    <w:p>
+      <w:pPr>
+        <w:numPr>
+          <w:ilvl w:val="0"/>
+          <w:numId w:val="17"/>
+        </w:numPr>
+        <w:spacing w:after="0" w:line="259" w:lineRule="auto"/>
+        <w:ind w:right="568"/>
+        <w:rPr>
+          <w:rFonts w:ascii="Calibri" w:eastAsia="Calibri" w:hAnsi="Calibri" w:cs="Calibri"/>
+          <w:color w:val="000000" w:themeColor="text1"/>
+          <w:lang w:val="es-AR"/>
+        </w:rPr>
+      </w:pPr>
+      <w:r>
+        <w:rPr>
+          <w:rFonts w:ascii="Calibri" w:eastAsia="Calibri" w:hAnsi="Calibri" w:cs="Calibri"/>
+          <w:color w:val="000000" w:themeColor="text1"/>
+          <w:lang w:val="es-AR"/>
+        </w:rPr>
+        <w:t>¿Cómo queda el árbol después?</w:t>
+      </w:r>
+    </w:p>
+    <w:p>
+      <w:pPr>
+        <w:numPr>
+          <w:ilvl w:val="0"/>
+          <w:numId w:val="17"/>
+        </w:numPr>
+        <w:spacing w:after="0" w:line="259" w:lineRule="auto"/>
+        <w:ind w:right="568"/>
+        <w:rPr>
+          <w:rFonts w:ascii="Calibri" w:eastAsia="Calibri" w:hAnsi="Calibri" w:cs="Calibri"/>
+          <w:color w:val="000000" w:themeColor="text1"/>
+          <w:lang w:val="es-AR"/>
+        </w:rPr>
+      </w:pPr>
+      <w:r>
+        <w:rPr>
+          <w:rFonts w:ascii="Calibri" w:eastAsia="Calibri" w:hAnsi="Calibri" w:cs="Calibri"/>
+          <w:color w:val="000000" w:themeColor="text1"/>
+          <w:lang w:val="es-AR"/>
+        </w:rPr>
+        <w:t xml:space="preserve">¿Cuál es el nuevo recorrido </w:t>
+      </w:r>
+      <w:proofErr w:type="spellStart"/>
+      <w:r>
+        <w:rPr>
+          <w:rFonts w:ascii="Calibri" w:eastAsia="Calibri" w:hAnsi="Calibri" w:cs="Calibri"/>
+          <w:color w:val="000000" w:themeColor="text1"/>
+          <w:lang w:val="es-AR"/>
+        </w:rPr>
+        <w:t>inorden</w:t>
+      </w:r>
+      <w:proofErr w:type="spellEnd"/>
+      <w:r>
+        <w:rPr>
+          <w:rFonts w:ascii="Calibri" w:eastAsia="Calibri" w:hAnsi="Calibri" w:cs="Calibri"/>
+          <w:color w:val="000000" w:themeColor="text1"/>
+          <w:lang w:val="es-AR"/>
+        </w:rPr>
+        <w:t>?</w:t>
+      </w:r>
+    </w:p>
+    <w:p>
+      <w:pPr>
+        <w:spacing w:after="0" w:line="259" w:lineRule="auto"/>
+        <w:ind w:right="568"/>
+        <w:rPr>
+          <w:rFonts w:ascii="Calibri" w:eastAsia="Calibri" w:hAnsi="Calibri" w:cs="Calibri"/>
+          <w:color w:val="000000" w:themeColor="text1"/>
+          <w:lang w:val="es-AR"/>
+        </w:rPr>
+      </w:pPr>
+    </w:p>
+    <w:p>
+      <w:pPr>
+        <w:spacing w:after="0" w:line="259" w:lineRule="auto"/>
+        <w:ind w:right="568"/>
+        <w:rPr>
+          <w:rFonts w:ascii="Calibri" w:eastAsia="Calibri" w:hAnsi="Calibri" w:cs="Calibri"/>
+          <w:color w:val="000000" w:themeColor="text1"/>
+          <w:lang w:val="es-AR"/>
+        </w:rPr>
+      </w:pPr>
+      <w:r>
+        <w:rPr>
+          <w:rFonts w:ascii="Calibri" w:eastAsia="Calibri" w:hAnsi="Calibri" w:cs="Calibri"/>
+          <w:color w:val="000000" w:themeColor="text1"/>
+          <w:lang w:val="es-AR"/>
+        </w:rPr>
+        <w:pict w14:anchorId="580DAC94">
+          <v:rect id="_x0000_i1051" style="width:0;height:1.5pt" o:hralign="center" o:hrstd="t" o:hr="t" fillcolor="#a0a0a0" stroked="f"/>
+        </w:pict>
+      </w:r>
+    </w:p>
+    <w:p>
+      <w:pPr>
+        <w:spacing w:after="0" w:line="259" w:lineRule="auto"/>
+        <w:ind w:right="568"/>
+        <w:rPr>
+          <w:rFonts w:ascii="Calibri" w:eastAsia="Calibri" w:hAnsi="Calibri" w:cs="Calibri"/>
+          <w:b/>
+          <w:bCs/>
+          <w:color w:val="000000" w:themeColor="text1"/>
+          <w:lang w:val="es-AR"/>
+        </w:rPr>
+      </w:pPr>
+      <w:r>
+        <w:rPr>
+          <w:rFonts w:ascii="Segoe UI Emoji" w:eastAsia="Calibri" w:hAnsi="Segoe UI Emoji" w:cs="Segoe UI Emoji"/>
+          <w:b/>
+          <w:bCs/>
+          <w:color w:val="000000" w:themeColor="text1"/>
+          <w:lang w:val="es-AR"/>
+        </w:rPr>
+        <w:t>🧪</w:t>
+      </w:r>
+      <w:r>
+        <w:rPr>
+          <w:rFonts w:ascii="Calibri" w:eastAsia="Calibri" w:hAnsi="Calibri" w:cs="Calibri"/>
+          <w:b/>
+          <w:bCs/>
+          <w:color w:val="000000" w:themeColor="text1"/>
+          <w:lang w:val="es-AR"/>
+        </w:rPr>
+        <w:t xml:space="preserve"> Ejercicio 4: Búsquedas</w:t>
+      </w:r>
+    </w:p>
+    <w:p>
+      <w:pPr>
+        <w:spacing w:after="0" w:line="259" w:lineRule="auto"/>
+        <w:ind w:right="568"/>
+        <w:rPr>
+          <w:rFonts w:ascii="Calibri" w:eastAsia="Calibri" w:hAnsi="Calibri" w:cs="Calibri"/>
+          <w:color w:val="000000" w:themeColor="text1"/>
+          <w:lang w:val="es-AR"/>
+        </w:rPr>
+      </w:pPr>
+      <w:r>
+        <w:rPr>
+          <w:rFonts w:ascii="Calibri" w:eastAsia="Calibri" w:hAnsi="Calibri" w:cs="Calibri"/>
+          <w:b/>
+          <w:bCs/>
+          <w:color w:val="000000" w:themeColor="text1"/>
+          <w:lang w:val="es-AR"/>
+        </w:rPr>
+        <w:t>Usa el árbol original del ejercicio 1.</w:t>
+      </w:r>
+    </w:p>
+    <w:p>
+      <w:pPr>
+        <w:spacing w:after="0" w:line="259" w:lineRule="auto"/>
+        <w:ind w:right="568"/>
+        <w:rPr>
+          <w:rFonts w:ascii="Calibri" w:eastAsia="Calibri" w:hAnsi="Calibri" w:cs="Calibri"/>
+          <w:color w:val="000000" w:themeColor="text1"/>
+          <w:lang w:val="es-AR"/>
+        </w:rPr>
+      </w:pPr>
+      <w:r>
+        <w:rPr>
+          <w:rFonts w:ascii="Calibri" w:eastAsia="Calibri" w:hAnsi="Calibri" w:cs="Calibri"/>
+          <w:color w:val="000000" w:themeColor="text1"/>
+          <w:lang w:val="es-AR"/>
+        </w:rPr>
+        <w:t>Buscar los siguientes valores:</w:t>
+      </w:r>
+    </w:p>
+    <w:p>
+      <w:pPr>
+        <w:numPr>
+          <w:ilvl w:val="0"/>
+          <w:numId w:val="18"/>
+        </w:numPr>
+        <w:spacing w:after="0" w:line="259" w:lineRule="auto"/>
+        <w:ind w:right="568"/>
+        <w:rPr>
+          <w:rFonts w:ascii="Calibri" w:eastAsia="Calibri" w:hAnsi="Calibri" w:cs="Calibri"/>
+          <w:color w:val="000000" w:themeColor="text1"/>
+          <w:lang w:val="es-AR"/>
+        </w:rPr>
+      </w:pPr>
+      <w:r>
+        <w:rPr>
+          <w:rFonts w:ascii="Calibri" w:eastAsia="Calibri" w:hAnsi="Calibri" w:cs="Calibri"/>
+          <w:b/>
+          <w:bCs/>
+          <w:color w:val="000000" w:themeColor="text1"/>
+          <w:lang w:val="es-AR"/>
+        </w:rPr>
+        <w:t>60</w:t>
+      </w:r>
+    </w:p>
+    <w:p>
+      <w:pPr>
+        <w:numPr>
+          <w:ilvl w:val="0"/>
+          <w:numId w:val="18"/>
+        </w:numPr>
+        <w:spacing w:after="0" w:line="259" w:lineRule="auto"/>
+        <w:ind w:right="568"/>
+        <w:rPr>
+          <w:rFonts w:ascii="Calibri" w:eastAsia="Calibri" w:hAnsi="Calibri" w:cs="Calibri"/>
+          <w:color w:val="000000" w:themeColor="text1"/>
+          <w:lang w:val="es-AR"/>
+        </w:rPr>
+      </w:pPr>
+      <w:r>
+        <w:rPr>
+          <w:rFonts w:ascii="Calibri" w:eastAsia="Calibri" w:hAnsi="Calibri" w:cs="Calibri"/>
+          <w:b/>
+          <w:bCs/>
+          <w:color w:val="000000" w:themeColor="text1"/>
+          <w:lang w:val="es-AR"/>
+        </w:rPr>
+        <w:t>25</w:t>
+      </w:r>
+    </w:p>
+    <w:p>
+      <w:pPr>
+        <w:numPr>
+          <w:ilvl w:val="0"/>
+          <w:numId w:val="18"/>
+        </w:numPr>
+        <w:spacing w:after="0" w:line="259" w:lineRule="auto"/>
+        <w:ind w:right="568"/>
+        <w:rPr>
+          <w:rFonts w:ascii="Calibri" w:eastAsia="Calibri" w:hAnsi="Calibri" w:cs="Calibri"/>
+          <w:color w:val="000000" w:themeColor="text1"/>
+          <w:lang w:val="es-AR"/>
+        </w:rPr>
+      </w:pPr>
+      <w:r>
+        <w:rPr>
+          <w:rFonts w:ascii="Calibri" w:eastAsia="Calibri" w:hAnsi="Calibri" w:cs="Calibri"/>
+          <w:b/>
+          <w:bCs/>
+          <w:color w:val="000000" w:themeColor="text1"/>
+          <w:lang w:val="es-AR"/>
+        </w:rPr>
+        <w:t>70</w:t>
+      </w:r>
+    </w:p>
+    <w:p>
+      <w:pPr>
+        <w:spacing w:after="0" w:line="259" w:lineRule="auto"/>
+        <w:ind w:right="568"/>
+        <w:rPr>
+          <w:rFonts w:ascii="Calibri" w:eastAsia="Calibri" w:hAnsi="Calibri" w:cs="Calibri"/>
+          <w:color w:val="000000" w:themeColor="text1"/>
+          <w:lang w:val="es-AR"/>
+        </w:rPr>
+      </w:pPr>
+      <w:r>
+        <w:rPr>
+          <w:rFonts w:ascii="Calibri" w:eastAsia="Calibri" w:hAnsi="Calibri" w:cs="Calibri"/>
+          <w:b/>
+          <w:bCs/>
+          <w:color w:val="000000" w:themeColor="text1"/>
+          <w:lang w:val="es-AR"/>
+        </w:rPr>
+        <w:t>Preguntas:</w:t>
+      </w:r>
+    </w:p>
+    <w:p>
+      <w:pPr>
+        <w:numPr>
+          <w:ilvl w:val="0"/>
+          <w:numId w:val="19"/>
+        </w:numPr>
+        <w:spacing w:after="0" w:line="259" w:lineRule="auto"/>
+        <w:ind w:right="568"/>
+        <w:rPr>
+          <w:rFonts w:ascii="Calibri" w:eastAsia="Calibri" w:hAnsi="Calibri" w:cs="Calibri"/>
+          <w:color w:val="000000" w:themeColor="text1"/>
+          <w:lang w:val="es-AR"/>
+        </w:rPr>
+      </w:pPr>
+      <w:r>
+        <w:rPr>
+          <w:rFonts w:ascii="Calibri" w:eastAsia="Calibri" w:hAnsi="Calibri" w:cs="Calibri"/>
+          <w:color w:val="000000" w:themeColor="text1"/>
+          <w:lang w:val="es-AR"/>
+        </w:rPr>
+        <w:t>¿Están en el árbol?</w:t>
+      </w:r>
+    </w:p>
+    <w:p>
+      <w:pPr>
+        <w:numPr>
+          <w:ilvl w:val="0"/>
+          <w:numId w:val="19"/>
+        </w:numPr>
+        <w:spacing w:after="0" w:line="259" w:lineRule="auto"/>
+        <w:ind w:right="568"/>
+        <w:rPr>
+          <w:rFonts w:ascii="Calibri" w:eastAsia="Calibri" w:hAnsi="Calibri" w:cs="Calibri"/>
+          <w:color w:val="000000" w:themeColor="text1"/>
+          <w:lang w:val="es-AR"/>
+        </w:rPr>
+      </w:pPr>
+      <w:r>
+        <w:rPr>
+          <w:rFonts w:ascii="Calibri" w:eastAsia="Calibri" w:hAnsi="Calibri" w:cs="Calibri"/>
+          <w:color w:val="000000" w:themeColor="text1"/>
+          <w:lang w:val="es-AR"/>
+        </w:rPr>
+        <w:t>¿Qué camino se recorre en cada búsqueda?</w:t>
+      </w:r>
+    </w:p>
+    <w:p>
+      <w:pPr>
+        <w:spacing w:after="0" w:line="259" w:lineRule="auto"/>
+        <w:ind w:right="568"/>
+        <w:rPr>
+          <w:rFonts w:ascii="Calibri" w:eastAsia="Calibri" w:hAnsi="Calibri" w:cs="Calibri"/>
+          <w:color w:val="000000" w:themeColor="text1"/>
+          <w:lang w:val="es-AR"/>
+        </w:rPr>
+      </w:pPr>
+    </w:p>
+    <w:p>
+      <w:pPr>
+        <w:spacing w:after="0" w:line="259" w:lineRule="auto"/>
+        <w:ind w:right="568"/>
+        <w:rPr>
+          <w:rFonts w:ascii="Calibri" w:eastAsia="Calibri" w:hAnsi="Calibri" w:cs="Calibri"/>
+          <w:color w:val="000000" w:themeColor="text1"/>
+          <w:lang w:val="es-AR"/>
+        </w:rPr>
+      </w:pPr>
+      <w:r>
+        <w:rPr>
+          <w:rFonts w:ascii="Calibri" w:eastAsia="Calibri" w:hAnsi="Calibri" w:cs="Calibri"/>
+          <w:color w:val="000000" w:themeColor="text1"/>
+          <w:lang w:val="es-AR"/>
+        </w:rPr>
+        <w:pict w14:anchorId="1FA2816F">
+          <v:rect id="_x0000_i1052" style="width:0;height:1.5pt" o:hralign="center" o:hrstd="t" o:hr="t" fillcolor="#a0a0a0" stroked="f"/>
+        </w:pict>
+      </w:r>
+    </w:p>
+    <w:p>
+      <w:pPr>
+        <w:spacing w:after="0" w:line="259" w:lineRule="auto"/>
+        <w:ind w:right="568"/>
+        <w:rPr>
+          <w:rFonts w:ascii="Calibri" w:eastAsia="Calibri" w:hAnsi="Calibri" w:cs="Calibri"/>
+          <w:b/>
+          <w:bCs/>
+          <w:color w:val="000000" w:themeColor="text1"/>
+          <w:lang w:val="es-AR"/>
+        </w:rPr>
+      </w:pPr>
+      <w:r>
+        <w:rPr>
+          <w:rFonts w:ascii="Segoe UI Emoji" w:eastAsia="Calibri" w:hAnsi="Segoe UI Emoji" w:cs="Segoe UI Emoji"/>
+          <w:b/>
+          <w:bCs/>
+          <w:color w:val="000000" w:themeColor="text1"/>
+          <w:lang w:val="es-AR"/>
+        </w:rPr>
+        <w:t>🧪</w:t>
+      </w:r>
+      <w:r>
+        <w:rPr>
+          <w:rFonts w:ascii="Calibri" w:eastAsia="Calibri" w:hAnsi="Calibri" w:cs="Calibri"/>
+          <w:b/>
+          <w:bCs/>
+          <w:color w:val="000000" w:themeColor="text1"/>
+          <w:lang w:val="es-AR"/>
+        </w:rPr>
+        <w:t xml:space="preserve"> Ejercicio 5: Inserciones desbalanceadas</w:t>
+      </w:r>
+    </w:p>
+    <w:p>
+      <w:pPr>
+        <w:spacing w:after="0" w:line="259" w:lineRule="auto"/>
+        <w:ind w:right="568"/>
+        <w:rPr>
+          <w:rFonts w:ascii="Calibri" w:eastAsia="Calibri" w:hAnsi="Calibri" w:cs="Calibri"/>
+          <w:b/>
+          <w:bCs/>
+          <w:color w:val="000000" w:themeColor="text1"/>
+          <w:lang w:val="es-AR"/>
+        </w:rPr>
+      </w:pPr>
+    </w:p>
+    <w:p>
+      <w:pPr>
+        <w:spacing w:after="0" w:line="259" w:lineRule="auto"/>
+        <w:ind w:right="568"/>
+        <w:rPr>
+          <w:rFonts w:ascii="Calibri" w:eastAsia="Calibri" w:hAnsi="Calibri" w:cs="Calibri"/>
+          <w:color w:val="000000" w:themeColor="text1"/>
+          <w:lang w:val="es-AR"/>
+        </w:rPr>
+      </w:pPr>
+      <w:r>
+        <w:rPr>
+          <w:rFonts w:ascii="Calibri" w:eastAsia="Calibri" w:hAnsi="Calibri" w:cs="Calibri"/>
+          <w:b/>
+          <w:bCs/>
+          <w:color w:val="000000" w:themeColor="text1"/>
+          <w:lang w:val="es-AR"/>
+        </w:rPr>
+        <w:t>Insertar en este orden:</w:t>
+      </w:r>
+    </w:p>
+    <w:p>
+      <w:pPr>
+        <w:spacing w:after="0" w:line="259" w:lineRule="auto"/>
+        <w:ind w:right="568"/>
+        <w:rPr>
+          <w:rFonts w:ascii="Calibri" w:eastAsia="Calibri" w:hAnsi="Calibri" w:cs="Calibri"/>
+          <w:color w:val="000000" w:themeColor="text1"/>
+          <w:lang w:val="es-AR"/>
+        </w:rPr>
+      </w:pPr>
+      <w:proofErr w:type="spellStart"/>
+      <w:r>
+        <w:rPr>
+          <w:rFonts w:ascii="Calibri" w:eastAsia="Calibri" w:hAnsi="Calibri" w:cs="Calibri"/>
+          <w:color w:val="000000" w:themeColor="text1"/>
+          <w:lang w:val="es-AR"/>
+        </w:rPr>
+        <w:t>CopiarEditar</w:t>
+      </w:r>
+      <w:proofErr w:type="spellEnd"/>
+    </w:p>
+    <w:p>
+      <w:pPr>
+        <w:spacing w:after="0" w:line="259" w:lineRule="auto"/>
+        <w:ind w:right="568"/>
+        <w:rPr>
+          <w:rFonts w:ascii="Calibri" w:eastAsia="Calibri" w:hAnsi="Calibri" w:cs="Calibri"/>
+          <w:color w:val="000000" w:themeColor="text1"/>
+          <w:lang w:val="es-AR"/>
+        </w:rPr>
+      </w:pPr>
+      <w:r>
+        <w:rPr>
+          <w:rFonts w:ascii="Calibri" w:eastAsia="Calibri" w:hAnsi="Calibri" w:cs="Calibri"/>
+          <w:color w:val="000000" w:themeColor="text1"/>
+          <w:lang w:val="es-AR"/>
+        </w:rPr>
+        <w:t>10, 20, 30, 40, 50</w:t>
+      </w:r>
+    </w:p>
+    <w:p>
+      <w:pPr>
+        <w:spacing w:after="0" w:line="259" w:lineRule="auto"/>
+        <w:ind w:right="568"/>
+        <w:rPr>
+          <w:rFonts w:ascii="Calibri" w:eastAsia="Calibri" w:hAnsi="Calibri" w:cs="Calibri"/>
+          <w:color w:val="000000" w:themeColor="text1"/>
+          <w:lang w:val="es-AR"/>
+        </w:rPr>
+      </w:pPr>
+      <w:r>
+        <w:rPr>
+          <w:rFonts w:ascii="Calibri" w:eastAsia="Calibri" w:hAnsi="Calibri" w:cs="Calibri"/>
+          <w:b/>
+          <w:bCs/>
+          <w:color w:val="000000" w:themeColor="text1"/>
+          <w:lang w:val="es-AR"/>
+        </w:rPr>
+        <w:t>Preguntas:</w:t>
+      </w:r>
+    </w:p>
+    <w:p>
+      <w:pPr>
+        <w:numPr>
+          <w:ilvl w:val="0"/>
+          <w:numId w:val="20"/>
+        </w:numPr>
+        <w:spacing w:after="0" w:line="259" w:lineRule="auto"/>
+        <w:ind w:right="568"/>
+        <w:rPr>
+          <w:rFonts w:ascii="Calibri" w:eastAsia="Calibri" w:hAnsi="Calibri" w:cs="Calibri"/>
+          <w:color w:val="000000" w:themeColor="text1"/>
+          <w:lang w:val="es-AR"/>
+        </w:rPr>
+      </w:pPr>
+      <w:r>
+        <w:rPr>
+          <w:rFonts w:ascii="Calibri" w:eastAsia="Calibri" w:hAnsi="Calibri" w:cs="Calibri"/>
+          <w:color w:val="000000" w:themeColor="text1"/>
+          <w:lang w:val="es-AR"/>
+        </w:rPr>
+        <w:t>¿Qué forma toma el árbol? ¿Es eficiente?</w:t>
+      </w:r>
+    </w:p>
+    <w:p>
+      <w:pPr>
+        <w:numPr>
+          <w:ilvl w:val="0"/>
+          <w:numId w:val="20"/>
+        </w:numPr>
+        <w:spacing w:after="0" w:line="259" w:lineRule="auto"/>
+        <w:ind w:right="568"/>
+        <w:rPr>
+          <w:rFonts w:ascii="Calibri" w:eastAsia="Calibri" w:hAnsi="Calibri" w:cs="Calibri"/>
+          <w:color w:val="000000" w:themeColor="text1"/>
+          <w:lang w:val="es-AR"/>
+        </w:rPr>
+      </w:pPr>
+      <w:r>
+        <w:rPr>
+          <w:rFonts w:ascii="Calibri" w:eastAsia="Calibri" w:hAnsi="Calibri" w:cs="Calibri"/>
+          <w:color w:val="000000" w:themeColor="text1"/>
+          <w:lang w:val="es-AR"/>
+        </w:rPr>
+        <w:t xml:space="preserve">¿Qué tipo de recorrido </w:t>
+      </w:r>
+      <w:proofErr w:type="spellStart"/>
+      <w:r>
+        <w:rPr>
+          <w:rFonts w:ascii="Calibri" w:eastAsia="Calibri" w:hAnsi="Calibri" w:cs="Calibri"/>
+          <w:color w:val="000000" w:themeColor="text1"/>
+          <w:lang w:val="es-AR"/>
+        </w:rPr>
+        <w:t>inorden</w:t>
+      </w:r>
+      <w:proofErr w:type="spellEnd"/>
+      <w:r>
+        <w:rPr>
+          <w:rFonts w:ascii="Calibri" w:eastAsia="Calibri" w:hAnsi="Calibri" w:cs="Calibri"/>
+          <w:color w:val="000000" w:themeColor="text1"/>
+          <w:lang w:val="es-AR"/>
+        </w:rPr>
+        <w:t xml:space="preserve"> tiene este árbol?</w:t>
+      </w:r>
+    </w:p>
+    <w:p>
+      <w:pPr>
+        <w:spacing w:after="0" w:line="259" w:lineRule="auto"/>
+        <w:ind w:right="568"/>
+        <w:rPr>
+          <w:rFonts w:ascii="Calibri" w:eastAsia="Calibri" w:hAnsi="Calibri" w:cs="Calibri"/>
+          <w:color w:val="000000" w:themeColor="text1"/>
+          <w:lang w:val="es-AR"/>
+        </w:rPr>
+      </w:pPr>
     </w:p>
     <w:sectPr>
       <w:pgSz w:w="12240" w:h="15840"/>
@@ -578,6 +2144,232 @@
     </w:lvl>
   </w:abstractNum>
   <w:abstractNum w:abstractNumId="9" w15:restartNumberingAfterBreak="0">
+    <w:nsid w:val="03A5061D"/>
+    <w:multiLevelType w:val="multilevel"/>
+    <w:tmpl w:val="8422A5DC"/>
+    <w:lvl w:ilvl="0">
+      <w:start w:val="1"/>
+      <w:numFmt w:val="decimal"/>
+      <w:lvlText w:val="%1."/>
+      <w:lvlJc w:val="left"/>
+      <w:pPr>
+        <w:tabs>
+          <w:tab w:val="num" w:pos="720"/>
+        </w:tabs>
+        <w:ind w:left="720" w:hanging="360"/>
+      </w:pPr>
+    </w:lvl>
+    <w:lvl w:ilvl="1" w:tentative="1">
+      <w:start w:val="1"/>
+      <w:numFmt w:val="decimal"/>
+      <w:lvlText w:val="%2."/>
+      <w:lvlJc w:val="left"/>
+      <w:pPr>
+        <w:tabs>
+          <w:tab w:val="num" w:pos="1440"/>
+        </w:tabs>
+        <w:ind w:left="1440" w:hanging="360"/>
+      </w:pPr>
+    </w:lvl>
+    <w:lvl w:ilvl="2" w:tentative="1">
+      <w:start w:val="1"/>
+      <w:numFmt w:val="decimal"/>
+      <w:lvlText w:val="%3."/>
+      <w:lvlJc w:val="left"/>
+      <w:pPr>
+        <w:tabs>
+          <w:tab w:val="num" w:pos="2160"/>
+        </w:tabs>
+        <w:ind w:left="2160" w:hanging="360"/>
+      </w:pPr>
+    </w:lvl>
+    <w:lvl w:ilvl="3" w:tentative="1">
+      <w:start w:val="1"/>
+      <w:numFmt w:val="decimal"/>
+      <w:lvlText w:val="%4."/>
+      <w:lvlJc w:val="left"/>
+      <w:pPr>
+        <w:tabs>
+          <w:tab w:val="num" w:pos="2880"/>
+        </w:tabs>
+        <w:ind w:left="2880" w:hanging="360"/>
+      </w:pPr>
+    </w:lvl>
+    <w:lvl w:ilvl="4" w:tentative="1">
+      <w:start w:val="1"/>
+      <w:numFmt w:val="decimal"/>
+      <w:lvlText w:val="%5."/>
+      <w:lvlJc w:val="left"/>
+      <w:pPr>
+        <w:tabs>
+          <w:tab w:val="num" w:pos="3600"/>
+        </w:tabs>
+        <w:ind w:left="3600" w:hanging="360"/>
+      </w:pPr>
+    </w:lvl>
+    <w:lvl w:ilvl="5" w:tentative="1">
+      <w:start w:val="1"/>
+      <w:numFmt w:val="decimal"/>
+      <w:lvlText w:val="%6."/>
+      <w:lvlJc w:val="left"/>
+      <w:pPr>
+        <w:tabs>
+          <w:tab w:val="num" w:pos="4320"/>
+        </w:tabs>
+        <w:ind w:left="4320" w:hanging="360"/>
+      </w:pPr>
+    </w:lvl>
+    <w:lvl w:ilvl="6" w:tentative="1">
+      <w:start w:val="1"/>
+      <w:numFmt w:val="decimal"/>
+      <w:lvlText w:val="%7."/>
+      <w:lvlJc w:val="left"/>
+      <w:pPr>
+        <w:tabs>
+          <w:tab w:val="num" w:pos="5040"/>
+        </w:tabs>
+        <w:ind w:left="5040" w:hanging="360"/>
+      </w:pPr>
+    </w:lvl>
+    <w:lvl w:ilvl="7" w:tentative="1">
+      <w:start w:val="1"/>
+      <w:numFmt w:val="decimal"/>
+      <w:lvlText w:val="%8."/>
+      <w:lvlJc w:val="left"/>
+      <w:pPr>
+        <w:tabs>
+          <w:tab w:val="num" w:pos="5760"/>
+        </w:tabs>
+        <w:ind w:left="5760" w:hanging="360"/>
+      </w:pPr>
+    </w:lvl>
+    <w:lvl w:ilvl="8" w:tentative="1">
+      <w:start w:val="1"/>
+      <w:numFmt w:val="decimal"/>
+      <w:lvlText w:val="%9."/>
+      <w:lvlJc w:val="left"/>
+      <w:pPr>
+        <w:tabs>
+          <w:tab w:val="num" w:pos="6480"/>
+        </w:tabs>
+        <w:ind w:left="6480" w:hanging="360"/>
+      </w:pPr>
+    </w:lvl>
+  </w:abstractNum>
+  <w:abstractNum w:abstractNumId="10" w15:restartNumberingAfterBreak="0">
+    <w:nsid w:val="0D8C6CFE"/>
+    <w:multiLevelType w:val="multilevel"/>
+    <w:tmpl w:val="1F7AE076"/>
+    <w:lvl w:ilvl="0">
+      <w:start w:val="1"/>
+      <w:numFmt w:val="decimal"/>
+      <w:lvlText w:val="%1."/>
+      <w:lvlJc w:val="left"/>
+      <w:pPr>
+        <w:tabs>
+          <w:tab w:val="num" w:pos="720"/>
+        </w:tabs>
+        <w:ind w:left="720" w:hanging="360"/>
+      </w:pPr>
+    </w:lvl>
+    <w:lvl w:ilvl="1" w:tentative="1">
+      <w:start w:val="1"/>
+      <w:numFmt w:val="decimal"/>
+      <w:lvlText w:val="%2."/>
+      <w:lvlJc w:val="left"/>
+      <w:pPr>
+        <w:tabs>
+          <w:tab w:val="num" w:pos="1440"/>
+        </w:tabs>
+        <w:ind w:left="1440" w:hanging="360"/>
+      </w:pPr>
+    </w:lvl>
+    <w:lvl w:ilvl="2" w:tentative="1">
+      <w:start w:val="1"/>
+      <w:numFmt w:val="decimal"/>
+      <w:lvlText w:val="%3."/>
+      <w:lvlJc w:val="left"/>
+      <w:pPr>
+        <w:tabs>
+          <w:tab w:val="num" w:pos="2160"/>
+        </w:tabs>
+        <w:ind w:left="2160" w:hanging="360"/>
+      </w:pPr>
+    </w:lvl>
+    <w:lvl w:ilvl="3" w:tentative="1">
+      <w:start w:val="1"/>
+      <w:numFmt w:val="decimal"/>
+      <w:lvlText w:val="%4."/>
+      <w:lvlJc w:val="left"/>
+      <w:pPr>
+        <w:tabs>
+          <w:tab w:val="num" w:pos="2880"/>
+        </w:tabs>
+        <w:ind w:left="2880" w:hanging="360"/>
+      </w:pPr>
+    </w:lvl>
+    <w:lvl w:ilvl="4" w:tentative="1">
+      <w:start w:val="1"/>
+      <w:numFmt w:val="decimal"/>
+      <w:lvlText w:val="%5."/>
+      <w:lvlJc w:val="left"/>
+      <w:pPr>
+        <w:tabs>
+          <w:tab w:val="num" w:pos="3600"/>
+        </w:tabs>
+        <w:ind w:left="3600" w:hanging="360"/>
+      </w:pPr>
+    </w:lvl>
+    <w:lvl w:ilvl="5" w:tentative="1">
+      <w:start w:val="1"/>
+      <w:numFmt w:val="decimal"/>
+      <w:lvlText w:val="%6."/>
+      <w:lvlJc w:val="left"/>
+      <w:pPr>
+        <w:tabs>
+          <w:tab w:val="num" w:pos="4320"/>
+        </w:tabs>
+        <w:ind w:left="4320" w:hanging="360"/>
+      </w:pPr>
+    </w:lvl>
+    <w:lvl w:ilvl="6" w:tentative="1">
+      <w:start w:val="1"/>
+      <w:numFmt w:val="decimal"/>
+      <w:lvlText w:val="%7."/>
+      <w:lvlJc w:val="left"/>
+      <w:pPr>
+        <w:tabs>
+          <w:tab w:val="num" w:pos="5040"/>
+        </w:tabs>
+        <w:ind w:left="5040" w:hanging="360"/>
+      </w:pPr>
+    </w:lvl>
+    <w:lvl w:ilvl="7" w:tentative="1">
+      <w:start w:val="1"/>
+      <w:numFmt w:val="decimal"/>
+      <w:lvlText w:val="%8."/>
+      <w:lvlJc w:val="left"/>
+      <w:pPr>
+        <w:tabs>
+          <w:tab w:val="num" w:pos="5760"/>
+        </w:tabs>
+        <w:ind w:left="5760" w:hanging="360"/>
+      </w:pPr>
+    </w:lvl>
+    <w:lvl w:ilvl="8" w:tentative="1">
+      <w:start w:val="1"/>
+      <w:numFmt w:val="decimal"/>
+      <w:lvlText w:val="%9."/>
+      <w:lvlJc w:val="left"/>
+      <w:pPr>
+        <w:tabs>
+          <w:tab w:val="num" w:pos="6480"/>
+        </w:tabs>
+        <w:ind w:left="6480" w:hanging="360"/>
+      </w:pPr>
+    </w:lvl>
+  </w:abstractNum>
+  <w:abstractNum w:abstractNumId="11" w15:restartNumberingAfterBreak="0">
     <w:nsid w:val="11BD2D9D"/>
     <w:multiLevelType w:val="multilevel"/>
     <w:tmpl w:val="570A6B00"/>
@@ -690,7 +2482,120 @@
       </w:rPr>
     </w:lvl>
   </w:abstractNum>
-  <w:abstractNum w:abstractNumId="10" w15:restartNumberingAfterBreak="0">
+  <w:abstractNum w:abstractNumId="12" w15:restartNumberingAfterBreak="0">
+    <w:nsid w:val="12DE723A"/>
+    <w:multiLevelType w:val="multilevel"/>
+    <w:tmpl w:val="B264377E"/>
+    <w:lvl w:ilvl="0">
+      <w:start w:val="1"/>
+      <w:numFmt w:val="decimal"/>
+      <w:lvlText w:val="%1."/>
+      <w:lvlJc w:val="left"/>
+      <w:pPr>
+        <w:tabs>
+          <w:tab w:val="num" w:pos="720"/>
+        </w:tabs>
+        <w:ind w:left="720" w:hanging="360"/>
+      </w:pPr>
+    </w:lvl>
+    <w:lvl w:ilvl="1" w:tentative="1">
+      <w:start w:val="1"/>
+      <w:numFmt w:val="decimal"/>
+      <w:lvlText w:val="%2."/>
+      <w:lvlJc w:val="left"/>
+      <w:pPr>
+        <w:tabs>
+          <w:tab w:val="num" w:pos="1440"/>
+        </w:tabs>
+        <w:ind w:left="1440" w:hanging="360"/>
+      </w:pPr>
+    </w:lvl>
+    <w:lvl w:ilvl="2" w:tentative="1">
+      <w:start w:val="1"/>
+      <w:numFmt w:val="decimal"/>
+      <w:lvlText w:val="%3."/>
+      <w:lvlJc w:val="left"/>
+      <w:pPr>
+        <w:tabs>
+          <w:tab w:val="num" w:pos="2160"/>
+        </w:tabs>
+        <w:ind w:left="2160" w:hanging="360"/>
+      </w:pPr>
+    </w:lvl>
+    <w:lvl w:ilvl="3" w:tentative="1">
+      <w:start w:val="1"/>
+      <w:numFmt w:val="decimal"/>
+      <w:lvlText w:val="%4."/>
+      <w:lvlJc w:val="left"/>
+      <w:pPr>
+        <w:tabs>
+          <w:tab w:val="num" w:pos="2880"/>
+        </w:tabs>
+        <w:ind w:left="2880" w:hanging="360"/>
+      </w:pPr>
+    </w:lvl>
+    <w:lvl w:ilvl="4" w:tentative="1">
+      <w:start w:val="1"/>
+      <w:numFmt w:val="decimal"/>
+      <w:lvlText w:val="%5."/>
+      <w:lvlJc w:val="left"/>
+      <w:pPr>
+        <w:tabs>
+          <w:tab w:val="num" w:pos="3600"/>
+        </w:tabs>
+        <w:ind w:left="3600" w:hanging="360"/>
+      </w:pPr>
+    </w:lvl>
+    <w:lvl w:ilvl="5" w:tentative="1">
+      <w:start w:val="1"/>
+      <w:numFmt w:val="decimal"/>
+      <w:lvlText w:val="%6."/>
+      <w:lvlJc w:val="left"/>
+      <w:pPr>
+        <w:tabs>
+          <w:tab w:val="num" w:pos="4320"/>
+        </w:tabs>
+        <w:ind w:left="4320" w:hanging="360"/>
+      </w:pPr>
+    </w:lvl>
+    <w:lvl w:ilvl="6" w:tentative="1">
+      <w:start w:val="1"/>
+      <w:numFmt w:val="decimal"/>
+      <w:lvlText w:val="%7."/>
+      <w:lvlJc w:val="left"/>
+      <w:pPr>
+        <w:tabs>
+          <w:tab w:val="num" w:pos="5040"/>
+        </w:tabs>
+        <w:ind w:left="5040" w:hanging="360"/>
+      </w:pPr>
+    </w:lvl>
+    <w:lvl w:ilvl="7" w:tentative="1">
+      <w:start w:val="1"/>
+      <w:numFmt w:val="decimal"/>
+      <w:lvlText w:val="%8."/>
+      <w:lvlJc w:val="left"/>
+      <w:pPr>
+        <w:tabs>
+          <w:tab w:val="num" w:pos="5760"/>
+        </w:tabs>
+        <w:ind w:left="5760" w:hanging="360"/>
+      </w:pPr>
+    </w:lvl>
+    <w:lvl w:ilvl="8" w:tentative="1">
+      <w:start w:val="1"/>
+      <w:numFmt w:val="decimal"/>
+      <w:lvlText w:val="%9."/>
+      <w:lvlJc w:val="left"/>
+      <w:pPr>
+        <w:tabs>
+          <w:tab w:val="num" w:pos="6480"/>
+        </w:tabs>
+        <w:ind w:left="6480" w:hanging="360"/>
+      </w:pPr>
+    </w:lvl>
+  </w:abstractNum>
+  <w:abstractNum w:abstractNumId="13" w15:restartNumberingAfterBreak="0">
     <w:nsid w:val="17B9397E"/>
     <w:multiLevelType w:val="hybridMultilevel"/>
     <w:tmpl w:val="3E4C7BA8"/>
@@ -800,6 +2705,791 @@
       </w:pPr>
       <w:rPr>
         <w:rFonts w:ascii="Wingdings" w:hAnsi="Wingdings" w:hint="default"/>
+      </w:rPr>
+    </w:lvl>
+  </w:abstractNum>
+  <w:abstractNum w:abstractNumId="14" w15:restartNumberingAfterBreak="0">
+    <w:nsid w:val="1BAC39B4"/>
+    <w:multiLevelType w:val="multilevel"/>
+    <w:tmpl w:val="EE888B54"/>
+    <w:lvl w:ilvl="0">
+      <w:start w:val="1"/>
+      <w:numFmt w:val="decimal"/>
+      <w:lvlText w:val="%1."/>
+      <w:lvlJc w:val="left"/>
+      <w:pPr>
+        <w:tabs>
+          <w:tab w:val="num" w:pos="720"/>
+        </w:tabs>
+        <w:ind w:left="720" w:hanging="360"/>
+      </w:pPr>
+    </w:lvl>
+    <w:lvl w:ilvl="1" w:tentative="1">
+      <w:start w:val="1"/>
+      <w:numFmt w:val="decimal"/>
+      <w:lvlText w:val="%2."/>
+      <w:lvlJc w:val="left"/>
+      <w:pPr>
+        <w:tabs>
+          <w:tab w:val="num" w:pos="1440"/>
+        </w:tabs>
+        <w:ind w:left="1440" w:hanging="360"/>
+      </w:pPr>
+    </w:lvl>
+    <w:lvl w:ilvl="2" w:tentative="1">
+      <w:start w:val="1"/>
+      <w:numFmt w:val="decimal"/>
+      <w:lvlText w:val="%3."/>
+      <w:lvlJc w:val="left"/>
+      <w:pPr>
+        <w:tabs>
+          <w:tab w:val="num" w:pos="2160"/>
+        </w:tabs>
+        <w:ind w:left="2160" w:hanging="360"/>
+      </w:pPr>
+    </w:lvl>
+    <w:lvl w:ilvl="3" w:tentative="1">
+      <w:start w:val="1"/>
+      <w:numFmt w:val="decimal"/>
+      <w:lvlText w:val="%4."/>
+      <w:lvlJc w:val="left"/>
+      <w:pPr>
+        <w:tabs>
+          <w:tab w:val="num" w:pos="2880"/>
+        </w:tabs>
+        <w:ind w:left="2880" w:hanging="360"/>
+      </w:pPr>
+    </w:lvl>
+    <w:lvl w:ilvl="4" w:tentative="1">
+      <w:start w:val="1"/>
+      <w:numFmt w:val="decimal"/>
+      <w:lvlText w:val="%5."/>
+      <w:lvlJc w:val="left"/>
+      <w:pPr>
+        <w:tabs>
+          <w:tab w:val="num" w:pos="3600"/>
+        </w:tabs>
+        <w:ind w:left="3600" w:hanging="360"/>
+      </w:pPr>
+    </w:lvl>
+    <w:lvl w:ilvl="5" w:tentative="1">
+      <w:start w:val="1"/>
+      <w:numFmt w:val="decimal"/>
+      <w:lvlText w:val="%6."/>
+      <w:lvlJc w:val="left"/>
+      <w:pPr>
+        <w:tabs>
+          <w:tab w:val="num" w:pos="4320"/>
+        </w:tabs>
+        <w:ind w:left="4320" w:hanging="360"/>
+      </w:pPr>
+    </w:lvl>
+    <w:lvl w:ilvl="6" w:tentative="1">
+      <w:start w:val="1"/>
+      <w:numFmt w:val="decimal"/>
+      <w:lvlText w:val="%7."/>
+      <w:lvlJc w:val="left"/>
+      <w:pPr>
+        <w:tabs>
+          <w:tab w:val="num" w:pos="5040"/>
+        </w:tabs>
+        <w:ind w:left="5040" w:hanging="360"/>
+      </w:pPr>
+    </w:lvl>
+    <w:lvl w:ilvl="7" w:tentative="1">
+      <w:start w:val="1"/>
+      <w:numFmt w:val="decimal"/>
+      <w:lvlText w:val="%8."/>
+      <w:lvlJc w:val="left"/>
+      <w:pPr>
+        <w:tabs>
+          <w:tab w:val="num" w:pos="5760"/>
+        </w:tabs>
+        <w:ind w:left="5760" w:hanging="360"/>
+      </w:pPr>
+    </w:lvl>
+    <w:lvl w:ilvl="8" w:tentative="1">
+      <w:start w:val="1"/>
+      <w:numFmt w:val="decimal"/>
+      <w:lvlText w:val="%9."/>
+      <w:lvlJc w:val="left"/>
+      <w:pPr>
+        <w:tabs>
+          <w:tab w:val="num" w:pos="6480"/>
+        </w:tabs>
+        <w:ind w:left="6480" w:hanging="360"/>
+      </w:pPr>
+    </w:lvl>
+  </w:abstractNum>
+  <w:abstractNum w:abstractNumId="15" w15:restartNumberingAfterBreak="0">
+    <w:nsid w:val="31107ABC"/>
+    <w:multiLevelType w:val="multilevel"/>
+    <w:tmpl w:val="C4A0A346"/>
+    <w:lvl w:ilvl="0">
+      <w:start w:val="1"/>
+      <w:numFmt w:val="bullet"/>
+      <w:lvlText w:val=""/>
+      <w:lvlJc w:val="left"/>
+      <w:pPr>
+        <w:tabs>
+          <w:tab w:val="num" w:pos="720"/>
+        </w:tabs>
+        <w:ind w:left="720" w:hanging="360"/>
+      </w:pPr>
+      <w:rPr>
+        <w:rFonts w:ascii="Symbol" w:hAnsi="Symbol" w:hint="default"/>
+        <w:sz w:val="20"/>
+      </w:rPr>
+    </w:lvl>
+    <w:lvl w:ilvl="1" w:tentative="1">
+      <w:start w:val="1"/>
+      <w:numFmt w:val="bullet"/>
+      <w:lvlText w:val="o"/>
+      <w:lvlJc w:val="left"/>
+      <w:pPr>
+        <w:tabs>
+          <w:tab w:val="num" w:pos="1440"/>
+        </w:tabs>
+        <w:ind w:left="1440" w:hanging="360"/>
+      </w:pPr>
+      <w:rPr>
+        <w:rFonts w:ascii="Courier New" w:hAnsi="Courier New" w:hint="default"/>
+        <w:sz w:val="20"/>
+      </w:rPr>
+    </w:lvl>
+    <w:lvl w:ilvl="2" w:tentative="1">
+      <w:start w:val="1"/>
+      <w:numFmt w:val="bullet"/>
+      <w:lvlText w:val=""/>
+      <w:lvlJc w:val="left"/>
+      <w:pPr>
+        <w:tabs>
+          <w:tab w:val="num" w:pos="2160"/>
+        </w:tabs>
+        <w:ind w:left="2160" w:hanging="360"/>
+      </w:pPr>
+      <w:rPr>
+        <w:rFonts w:ascii="Wingdings" w:hAnsi="Wingdings" w:hint="default"/>
+        <w:sz w:val="20"/>
+      </w:rPr>
+    </w:lvl>
+    <w:lvl w:ilvl="3" w:tentative="1">
+      <w:start w:val="1"/>
+      <w:numFmt w:val="bullet"/>
+      <w:lvlText w:val=""/>
+      <w:lvlJc w:val="left"/>
+      <w:pPr>
+        <w:tabs>
+          <w:tab w:val="num" w:pos="2880"/>
+        </w:tabs>
+        <w:ind w:left="2880" w:hanging="360"/>
+      </w:pPr>
+      <w:rPr>
+        <w:rFonts w:ascii="Wingdings" w:hAnsi="Wingdings" w:hint="default"/>
+        <w:sz w:val="20"/>
+      </w:rPr>
+    </w:lvl>
+    <w:lvl w:ilvl="4" w:tentative="1">
+      <w:start w:val="1"/>
+      <w:numFmt w:val="bullet"/>
+      <w:lvlText w:val=""/>
+      <w:lvlJc w:val="left"/>
+      <w:pPr>
+        <w:tabs>
+          <w:tab w:val="num" w:pos="3600"/>
+        </w:tabs>
+        <w:ind w:left="3600" w:hanging="360"/>
+      </w:pPr>
+      <w:rPr>
+        <w:rFonts w:ascii="Wingdings" w:hAnsi="Wingdings" w:hint="default"/>
+        <w:sz w:val="20"/>
+      </w:rPr>
+    </w:lvl>
+    <w:lvl w:ilvl="5" w:tentative="1">
+      <w:start w:val="1"/>
+      <w:numFmt w:val="bullet"/>
+      <w:lvlText w:val=""/>
+      <w:lvlJc w:val="left"/>
+      <w:pPr>
+        <w:tabs>
+          <w:tab w:val="num" w:pos="4320"/>
+        </w:tabs>
+        <w:ind w:left="4320" w:hanging="360"/>
+      </w:pPr>
+      <w:rPr>
+        <w:rFonts w:ascii="Wingdings" w:hAnsi="Wingdings" w:hint="default"/>
+        <w:sz w:val="20"/>
+      </w:rPr>
+    </w:lvl>
+    <w:lvl w:ilvl="6" w:tentative="1">
+      <w:start w:val="1"/>
+      <w:numFmt w:val="bullet"/>
+      <w:lvlText w:val=""/>
+      <w:lvlJc w:val="left"/>
+      <w:pPr>
+        <w:tabs>
+          <w:tab w:val="num" w:pos="5040"/>
+        </w:tabs>
+        <w:ind w:left="5040" w:hanging="360"/>
+      </w:pPr>
+      <w:rPr>
+        <w:rFonts w:ascii="Wingdings" w:hAnsi="Wingdings" w:hint="default"/>
+        <w:sz w:val="20"/>
+      </w:rPr>
+    </w:lvl>
+    <w:lvl w:ilvl="7" w:tentative="1">
+      <w:start w:val="1"/>
+      <w:numFmt w:val="bullet"/>
+      <w:lvlText w:val=""/>
+      <w:lvlJc w:val="left"/>
+      <w:pPr>
+        <w:tabs>
+          <w:tab w:val="num" w:pos="5760"/>
+        </w:tabs>
+        <w:ind w:left="5760" w:hanging="360"/>
+      </w:pPr>
+      <w:rPr>
+        <w:rFonts w:ascii="Wingdings" w:hAnsi="Wingdings" w:hint="default"/>
+        <w:sz w:val="20"/>
+      </w:rPr>
+    </w:lvl>
+    <w:lvl w:ilvl="8" w:tentative="1">
+      <w:start w:val="1"/>
+      <w:numFmt w:val="bullet"/>
+      <w:lvlText w:val=""/>
+      <w:lvlJc w:val="left"/>
+      <w:pPr>
+        <w:tabs>
+          <w:tab w:val="num" w:pos="6480"/>
+        </w:tabs>
+        <w:ind w:left="6480" w:hanging="360"/>
+      </w:pPr>
+      <w:rPr>
+        <w:rFonts w:ascii="Wingdings" w:hAnsi="Wingdings" w:hint="default"/>
+        <w:sz w:val="20"/>
+      </w:rPr>
+    </w:lvl>
+  </w:abstractNum>
+  <w:abstractNum w:abstractNumId="16" w15:restartNumberingAfterBreak="0">
+    <w:nsid w:val="49627321"/>
+    <w:multiLevelType w:val="multilevel"/>
+    <w:tmpl w:val="075EF276"/>
+    <w:lvl w:ilvl="0">
+      <w:start w:val="1"/>
+      <w:numFmt w:val="decimal"/>
+      <w:lvlText w:val="%1."/>
+      <w:lvlJc w:val="left"/>
+      <w:pPr>
+        <w:tabs>
+          <w:tab w:val="num" w:pos="720"/>
+        </w:tabs>
+        <w:ind w:left="720" w:hanging="360"/>
+      </w:pPr>
+    </w:lvl>
+    <w:lvl w:ilvl="1" w:tentative="1">
+      <w:start w:val="1"/>
+      <w:numFmt w:val="decimal"/>
+      <w:lvlText w:val="%2."/>
+      <w:lvlJc w:val="left"/>
+      <w:pPr>
+        <w:tabs>
+          <w:tab w:val="num" w:pos="1440"/>
+        </w:tabs>
+        <w:ind w:left="1440" w:hanging="360"/>
+      </w:pPr>
+    </w:lvl>
+    <w:lvl w:ilvl="2" w:tentative="1">
+      <w:start w:val="1"/>
+      <w:numFmt w:val="decimal"/>
+      <w:lvlText w:val="%3."/>
+      <w:lvlJc w:val="left"/>
+      <w:pPr>
+        <w:tabs>
+          <w:tab w:val="num" w:pos="2160"/>
+        </w:tabs>
+        <w:ind w:left="2160" w:hanging="360"/>
+      </w:pPr>
+    </w:lvl>
+    <w:lvl w:ilvl="3" w:tentative="1">
+      <w:start w:val="1"/>
+      <w:numFmt w:val="decimal"/>
+      <w:lvlText w:val="%4."/>
+      <w:lvlJc w:val="left"/>
+      <w:pPr>
+        <w:tabs>
+          <w:tab w:val="num" w:pos="2880"/>
+        </w:tabs>
+        <w:ind w:left="2880" w:hanging="360"/>
+      </w:pPr>
+    </w:lvl>
+    <w:lvl w:ilvl="4" w:tentative="1">
+      <w:start w:val="1"/>
+      <w:numFmt w:val="decimal"/>
+      <w:lvlText w:val="%5."/>
+      <w:lvlJc w:val="left"/>
+      <w:pPr>
+        <w:tabs>
+          <w:tab w:val="num" w:pos="3600"/>
+        </w:tabs>
+        <w:ind w:left="3600" w:hanging="360"/>
+      </w:pPr>
+    </w:lvl>
+    <w:lvl w:ilvl="5" w:tentative="1">
+      <w:start w:val="1"/>
+      <w:numFmt w:val="decimal"/>
+      <w:lvlText w:val="%6."/>
+      <w:lvlJc w:val="left"/>
+      <w:pPr>
+        <w:tabs>
+          <w:tab w:val="num" w:pos="4320"/>
+        </w:tabs>
+        <w:ind w:left="4320" w:hanging="360"/>
+      </w:pPr>
+    </w:lvl>
+    <w:lvl w:ilvl="6" w:tentative="1">
+      <w:start w:val="1"/>
+      <w:numFmt w:val="decimal"/>
+      <w:lvlText w:val="%7."/>
+      <w:lvlJc w:val="left"/>
+      <w:pPr>
+        <w:tabs>
+          <w:tab w:val="num" w:pos="5040"/>
+        </w:tabs>
+        <w:ind w:left="5040" w:hanging="360"/>
+      </w:pPr>
+    </w:lvl>
+    <w:lvl w:ilvl="7" w:tentative="1">
+      <w:start w:val="1"/>
+      <w:numFmt w:val="decimal"/>
+      <w:lvlText w:val="%8."/>
+      <w:lvlJc w:val="left"/>
+      <w:pPr>
+        <w:tabs>
+          <w:tab w:val="num" w:pos="5760"/>
+        </w:tabs>
+        <w:ind w:left="5760" w:hanging="360"/>
+      </w:pPr>
+    </w:lvl>
+    <w:lvl w:ilvl="8" w:tentative="1">
+      <w:start w:val="1"/>
+      <w:numFmt w:val="decimal"/>
+      <w:lvlText w:val="%9."/>
+      <w:lvlJc w:val="left"/>
+      <w:pPr>
+        <w:tabs>
+          <w:tab w:val="num" w:pos="6480"/>
+        </w:tabs>
+        <w:ind w:left="6480" w:hanging="360"/>
+      </w:pPr>
+    </w:lvl>
+  </w:abstractNum>
+  <w:abstractNum w:abstractNumId="17" w15:restartNumberingAfterBreak="0">
+    <w:nsid w:val="4E3171F9"/>
+    <w:multiLevelType w:val="hybridMultilevel"/>
+    <w:tmpl w:val="A9A4A03A"/>
+    <w:lvl w:ilvl="0" w:tplc="16D66CBA">
+      <w:numFmt w:val="bullet"/>
+      <w:lvlText w:val="-"/>
+      <w:lvlJc w:val="left"/>
+      <w:pPr>
+        <w:ind w:left="720" w:hanging="360"/>
+      </w:pPr>
+      <w:rPr>
+        <w:rFonts w:ascii="Calibri" w:eastAsia="Calibri" w:hAnsi="Calibri" w:cs="Calibri" w:hint="default"/>
+      </w:rPr>
+    </w:lvl>
+    <w:lvl w:ilvl="1" w:tplc="2C0A0003" w:tentative="1">
+      <w:start w:val="1"/>
+      <w:numFmt w:val="bullet"/>
+      <w:lvlText w:val="o"/>
+      <w:lvlJc w:val="left"/>
+      <w:pPr>
+        <w:ind w:left="1440" w:hanging="360"/>
+      </w:pPr>
+      <w:rPr>
+        <w:rFonts w:ascii="Courier New" w:hAnsi="Courier New" w:cs="Courier New" w:hint="default"/>
+      </w:rPr>
+    </w:lvl>
+    <w:lvl w:ilvl="2" w:tplc="2C0A0005" w:tentative="1">
+      <w:start w:val="1"/>
+      <w:numFmt w:val="bullet"/>
+      <w:lvlText w:val=""/>
+      <w:lvlJc w:val="left"/>
+      <w:pPr>
+        <w:ind w:left="2160" w:hanging="360"/>
+      </w:pPr>
+      <w:rPr>
+        <w:rFonts w:ascii="Wingdings" w:hAnsi="Wingdings" w:hint="default"/>
+      </w:rPr>
+    </w:lvl>
+    <w:lvl w:ilvl="3" w:tplc="2C0A0001" w:tentative="1">
+      <w:start w:val="1"/>
+      <w:numFmt w:val="bullet"/>
+      <w:lvlText w:val=""/>
+      <w:lvlJc w:val="left"/>
+      <w:pPr>
+        <w:ind w:left="2880" w:hanging="360"/>
+      </w:pPr>
+      <w:rPr>
+        <w:rFonts w:ascii="Symbol" w:hAnsi="Symbol" w:hint="default"/>
+      </w:rPr>
+    </w:lvl>
+    <w:lvl w:ilvl="4" w:tplc="2C0A0003" w:tentative="1">
+      <w:start w:val="1"/>
+      <w:numFmt w:val="bullet"/>
+      <w:lvlText w:val="o"/>
+      <w:lvlJc w:val="left"/>
+      <w:pPr>
+        <w:ind w:left="3600" w:hanging="360"/>
+      </w:pPr>
+      <w:rPr>
+        <w:rFonts w:ascii="Courier New" w:hAnsi="Courier New" w:cs="Courier New" w:hint="default"/>
+      </w:rPr>
+    </w:lvl>
+    <w:lvl w:ilvl="5" w:tplc="2C0A0005" w:tentative="1">
+      <w:start w:val="1"/>
+      <w:numFmt w:val="bullet"/>
+      <w:lvlText w:val=""/>
+      <w:lvlJc w:val="left"/>
+      <w:pPr>
+        <w:ind w:left="4320" w:hanging="360"/>
+      </w:pPr>
+      <w:rPr>
+        <w:rFonts w:ascii="Wingdings" w:hAnsi="Wingdings" w:hint="default"/>
+      </w:rPr>
+    </w:lvl>
+    <w:lvl w:ilvl="6" w:tplc="2C0A0001" w:tentative="1">
+      <w:start w:val="1"/>
+      <w:numFmt w:val="bullet"/>
+      <w:lvlText w:val=""/>
+      <w:lvlJc w:val="left"/>
+      <w:pPr>
+        <w:ind w:left="5040" w:hanging="360"/>
+      </w:pPr>
+      <w:rPr>
+        <w:rFonts w:ascii="Symbol" w:hAnsi="Symbol" w:hint="default"/>
+      </w:rPr>
+    </w:lvl>
+    <w:lvl w:ilvl="7" w:tplc="2C0A0003" w:tentative="1">
+      <w:start w:val="1"/>
+      <w:numFmt w:val="bullet"/>
+      <w:lvlText w:val="o"/>
+      <w:lvlJc w:val="left"/>
+      <w:pPr>
+        <w:ind w:left="5760" w:hanging="360"/>
+      </w:pPr>
+      <w:rPr>
+        <w:rFonts w:ascii="Courier New" w:hAnsi="Courier New" w:cs="Courier New" w:hint="default"/>
+      </w:rPr>
+    </w:lvl>
+    <w:lvl w:ilvl="8" w:tplc="2C0A0005" w:tentative="1">
+      <w:start w:val="1"/>
+      <w:numFmt w:val="bullet"/>
+      <w:lvlText w:val=""/>
+      <w:lvlJc w:val="left"/>
+      <w:pPr>
+        <w:ind w:left="6480" w:hanging="360"/>
+      </w:pPr>
+      <w:rPr>
+        <w:rFonts w:ascii="Wingdings" w:hAnsi="Wingdings" w:hint="default"/>
+      </w:rPr>
+    </w:lvl>
+  </w:abstractNum>
+  <w:abstractNum w:abstractNumId="18" w15:restartNumberingAfterBreak="0">
+    <w:nsid w:val="4EA95EB5"/>
+    <w:multiLevelType w:val="multilevel"/>
+    <w:tmpl w:val="2ADA405C"/>
+    <w:lvl w:ilvl="0">
+      <w:start w:val="1"/>
+      <w:numFmt w:val="bullet"/>
+      <w:lvlText w:val=""/>
+      <w:lvlJc w:val="left"/>
+      <w:pPr>
+        <w:tabs>
+          <w:tab w:val="num" w:pos="720"/>
+        </w:tabs>
+        <w:ind w:left="720" w:hanging="360"/>
+      </w:pPr>
+      <w:rPr>
+        <w:rFonts w:ascii="Symbol" w:hAnsi="Symbol" w:hint="default"/>
+        <w:sz w:val="20"/>
+      </w:rPr>
+    </w:lvl>
+    <w:lvl w:ilvl="1" w:tentative="1">
+      <w:start w:val="1"/>
+      <w:numFmt w:val="bullet"/>
+      <w:lvlText w:val="o"/>
+      <w:lvlJc w:val="left"/>
+      <w:pPr>
+        <w:tabs>
+          <w:tab w:val="num" w:pos="1440"/>
+        </w:tabs>
+        <w:ind w:left="1440" w:hanging="360"/>
+      </w:pPr>
+      <w:rPr>
+        <w:rFonts w:ascii="Courier New" w:hAnsi="Courier New" w:hint="default"/>
+        <w:sz w:val="20"/>
+      </w:rPr>
+    </w:lvl>
+    <w:lvl w:ilvl="2" w:tentative="1">
+      <w:start w:val="1"/>
+      <w:numFmt w:val="bullet"/>
+      <w:lvlText w:val=""/>
+      <w:lvlJc w:val="left"/>
+      <w:pPr>
+        <w:tabs>
+          <w:tab w:val="num" w:pos="2160"/>
+        </w:tabs>
+        <w:ind w:left="2160" w:hanging="360"/>
+      </w:pPr>
+      <w:rPr>
+        <w:rFonts w:ascii="Wingdings" w:hAnsi="Wingdings" w:hint="default"/>
+        <w:sz w:val="20"/>
+      </w:rPr>
+    </w:lvl>
+    <w:lvl w:ilvl="3" w:tentative="1">
+      <w:start w:val="1"/>
+      <w:numFmt w:val="bullet"/>
+      <w:lvlText w:val=""/>
+      <w:lvlJc w:val="left"/>
+      <w:pPr>
+        <w:tabs>
+          <w:tab w:val="num" w:pos="2880"/>
+        </w:tabs>
+        <w:ind w:left="2880" w:hanging="360"/>
+      </w:pPr>
+      <w:rPr>
+        <w:rFonts w:ascii="Wingdings" w:hAnsi="Wingdings" w:hint="default"/>
+        <w:sz w:val="20"/>
+      </w:rPr>
+    </w:lvl>
+    <w:lvl w:ilvl="4" w:tentative="1">
+      <w:start w:val="1"/>
+      <w:numFmt w:val="bullet"/>
+      <w:lvlText w:val=""/>
+      <w:lvlJc w:val="left"/>
+      <w:pPr>
+        <w:tabs>
+          <w:tab w:val="num" w:pos="3600"/>
+        </w:tabs>
+        <w:ind w:left="3600" w:hanging="360"/>
+      </w:pPr>
+      <w:rPr>
+        <w:rFonts w:ascii="Wingdings" w:hAnsi="Wingdings" w:hint="default"/>
+        <w:sz w:val="20"/>
+      </w:rPr>
+    </w:lvl>
+    <w:lvl w:ilvl="5" w:tentative="1">
+      <w:start w:val="1"/>
+      <w:numFmt w:val="bullet"/>
+      <w:lvlText w:val=""/>
+      <w:lvlJc w:val="left"/>
+      <w:pPr>
+        <w:tabs>
+          <w:tab w:val="num" w:pos="4320"/>
+        </w:tabs>
+        <w:ind w:left="4320" w:hanging="360"/>
+      </w:pPr>
+      <w:rPr>
+        <w:rFonts w:ascii="Wingdings" w:hAnsi="Wingdings" w:hint="default"/>
+        <w:sz w:val="20"/>
+      </w:rPr>
+    </w:lvl>
+    <w:lvl w:ilvl="6" w:tentative="1">
+      <w:start w:val="1"/>
+      <w:numFmt w:val="bullet"/>
+      <w:lvlText w:val=""/>
+      <w:lvlJc w:val="left"/>
+      <w:pPr>
+        <w:tabs>
+          <w:tab w:val="num" w:pos="5040"/>
+        </w:tabs>
+        <w:ind w:left="5040" w:hanging="360"/>
+      </w:pPr>
+      <w:rPr>
+        <w:rFonts w:ascii="Wingdings" w:hAnsi="Wingdings" w:hint="default"/>
+        <w:sz w:val="20"/>
+      </w:rPr>
+    </w:lvl>
+    <w:lvl w:ilvl="7" w:tentative="1">
+      <w:start w:val="1"/>
+      <w:numFmt w:val="bullet"/>
+      <w:lvlText w:val=""/>
+      <w:lvlJc w:val="left"/>
+      <w:pPr>
+        <w:tabs>
+          <w:tab w:val="num" w:pos="5760"/>
+        </w:tabs>
+        <w:ind w:left="5760" w:hanging="360"/>
+      </w:pPr>
+      <w:rPr>
+        <w:rFonts w:ascii="Wingdings" w:hAnsi="Wingdings" w:hint="default"/>
+        <w:sz w:val="20"/>
+      </w:rPr>
+    </w:lvl>
+    <w:lvl w:ilvl="8" w:tentative="1">
+      <w:start w:val="1"/>
+      <w:numFmt w:val="bullet"/>
+      <w:lvlText w:val=""/>
+      <w:lvlJc w:val="left"/>
+      <w:pPr>
+        <w:tabs>
+          <w:tab w:val="num" w:pos="6480"/>
+        </w:tabs>
+        <w:ind w:left="6480" w:hanging="360"/>
+      </w:pPr>
+      <w:rPr>
+        <w:rFonts w:ascii="Wingdings" w:hAnsi="Wingdings" w:hint="default"/>
+        <w:sz w:val="20"/>
+      </w:rPr>
+    </w:lvl>
+  </w:abstractNum>
+  <w:abstractNum w:abstractNumId="19" w15:restartNumberingAfterBreak="0">
+    <w:nsid w:val="6C3744FF"/>
+    <w:multiLevelType w:val="multilevel"/>
+    <w:tmpl w:val="50D448D0"/>
+    <w:lvl w:ilvl="0">
+      <w:start w:val="1"/>
+      <w:numFmt w:val="bullet"/>
+      <w:lvlText w:val=""/>
+      <w:lvlJc w:val="left"/>
+      <w:pPr>
+        <w:tabs>
+          <w:tab w:val="num" w:pos="720"/>
+        </w:tabs>
+        <w:ind w:left="720" w:hanging="360"/>
+      </w:pPr>
+      <w:rPr>
+        <w:rFonts w:ascii="Symbol" w:hAnsi="Symbol" w:hint="default"/>
+        <w:sz w:val="20"/>
+      </w:rPr>
+    </w:lvl>
+    <w:lvl w:ilvl="1" w:tentative="1">
+      <w:start w:val="1"/>
+      <w:numFmt w:val="bullet"/>
+      <w:lvlText w:val="o"/>
+      <w:lvlJc w:val="left"/>
+      <w:pPr>
+        <w:tabs>
+          <w:tab w:val="num" w:pos="1440"/>
+        </w:tabs>
+        <w:ind w:left="1440" w:hanging="360"/>
+      </w:pPr>
+      <w:rPr>
+        <w:rFonts w:ascii="Courier New" w:hAnsi="Courier New" w:hint="default"/>
+        <w:sz w:val="20"/>
+      </w:rPr>
+    </w:lvl>
+    <w:lvl w:ilvl="2" w:tentative="1">
+      <w:start w:val="1"/>
+      <w:numFmt w:val="bullet"/>
+      <w:lvlText w:val=""/>
+      <w:lvlJc w:val="left"/>
+      <w:pPr>
+        <w:tabs>
+          <w:tab w:val="num" w:pos="2160"/>
+        </w:tabs>
+        <w:ind w:left="2160" w:hanging="360"/>
+      </w:pPr>
+      <w:rPr>
+        <w:rFonts w:ascii="Wingdings" w:hAnsi="Wingdings" w:hint="default"/>
+        <w:sz w:val="20"/>
+      </w:rPr>
+    </w:lvl>
+    <w:lvl w:ilvl="3" w:tentative="1">
+      <w:start w:val="1"/>
+      <w:numFmt w:val="bullet"/>
+      <w:lvlText w:val=""/>
+      <w:lvlJc w:val="left"/>
+      <w:pPr>
+        <w:tabs>
+          <w:tab w:val="num" w:pos="2880"/>
+        </w:tabs>
+        <w:ind w:left="2880" w:hanging="360"/>
+      </w:pPr>
+      <w:rPr>
+        <w:rFonts w:ascii="Wingdings" w:hAnsi="Wingdings" w:hint="default"/>
+        <w:sz w:val="20"/>
+      </w:rPr>
+    </w:lvl>
+    <w:lvl w:ilvl="4" w:tentative="1">
+      <w:start w:val="1"/>
+      <w:numFmt w:val="bullet"/>
+      <w:lvlText w:val=""/>
+      <w:lvlJc w:val="left"/>
+      <w:pPr>
+        <w:tabs>
+          <w:tab w:val="num" w:pos="3600"/>
+        </w:tabs>
+        <w:ind w:left="3600" w:hanging="360"/>
+      </w:pPr>
+      <w:rPr>
+        <w:rFonts w:ascii="Wingdings" w:hAnsi="Wingdings" w:hint="default"/>
+        <w:sz w:val="20"/>
+      </w:rPr>
+    </w:lvl>
+    <w:lvl w:ilvl="5" w:tentative="1">
+      <w:start w:val="1"/>
+      <w:numFmt w:val="bullet"/>
+      <w:lvlText w:val=""/>
+      <w:lvlJc w:val="left"/>
+      <w:pPr>
+        <w:tabs>
+          <w:tab w:val="num" w:pos="4320"/>
+        </w:tabs>
+        <w:ind w:left="4320" w:hanging="360"/>
+      </w:pPr>
+      <w:rPr>
+        <w:rFonts w:ascii="Wingdings" w:hAnsi="Wingdings" w:hint="default"/>
+        <w:sz w:val="20"/>
+      </w:rPr>
+    </w:lvl>
+    <w:lvl w:ilvl="6" w:tentative="1">
+      <w:start w:val="1"/>
+      <w:numFmt w:val="bullet"/>
+      <w:lvlText w:val=""/>
+      <w:lvlJc w:val="left"/>
+      <w:pPr>
+        <w:tabs>
+          <w:tab w:val="num" w:pos="5040"/>
+        </w:tabs>
+        <w:ind w:left="5040" w:hanging="360"/>
+      </w:pPr>
+      <w:rPr>
+        <w:rFonts w:ascii="Wingdings" w:hAnsi="Wingdings" w:hint="default"/>
+        <w:sz w:val="20"/>
+      </w:rPr>
+    </w:lvl>
+    <w:lvl w:ilvl="7" w:tentative="1">
+      <w:start w:val="1"/>
+      <w:numFmt w:val="bullet"/>
+      <w:lvlText w:val=""/>
+      <w:lvlJc w:val="left"/>
+      <w:pPr>
+        <w:tabs>
+          <w:tab w:val="num" w:pos="5760"/>
+        </w:tabs>
+        <w:ind w:left="5760" w:hanging="360"/>
+      </w:pPr>
+      <w:rPr>
+        <w:rFonts w:ascii="Wingdings" w:hAnsi="Wingdings" w:hint="default"/>
+        <w:sz w:val="20"/>
+      </w:rPr>
+    </w:lvl>
+    <w:lvl w:ilvl="8" w:tentative="1">
+      <w:start w:val="1"/>
+      <w:numFmt w:val="bullet"/>
+      <w:lvlText w:val=""/>
+      <w:lvlJc w:val="left"/>
+      <w:pPr>
+        <w:tabs>
+          <w:tab w:val="num" w:pos="6480"/>
+        </w:tabs>
+        <w:ind w:left="6480" w:hanging="360"/>
+      </w:pPr>
+      <w:rPr>
+        <w:rFonts w:ascii="Wingdings" w:hAnsi="Wingdings" w:hint="default"/>
+        <w:sz w:val="20"/>
       </w:rPr>
     </w:lvl>
   </w:abstractNum>
@@ -831,9 +3521,36 @@
     <w:abstractNumId w:val="0"/>
   </w:num>
   <w:num w:numId="10" w16cid:durableId="840507989">
+    <w:abstractNumId w:val="11"/>
+  </w:num>
+  <w:num w:numId="11" w16cid:durableId="1027636857">
+    <w:abstractNumId w:val="13"/>
+  </w:num>
+  <w:num w:numId="12" w16cid:durableId="1927223200">
+    <w:abstractNumId w:val="17"/>
+  </w:num>
+  <w:num w:numId="13" w16cid:durableId="577247005">
+    <w:abstractNumId w:val="16"/>
+  </w:num>
+  <w:num w:numId="14" w16cid:durableId="1718893741">
+    <w:abstractNumId w:val="19"/>
+  </w:num>
+  <w:num w:numId="15" w16cid:durableId="727218732">
     <w:abstractNumId w:val="9"/>
   </w:num>
-  <w:num w:numId="11" w16cid:durableId="1027636857">
+  <w:num w:numId="16" w16cid:durableId="984050521">
+    <w:abstractNumId w:val="18"/>
+  </w:num>
+  <w:num w:numId="17" w16cid:durableId="465901900">
+    <w:abstractNumId w:val="12"/>
+  </w:num>
+  <w:num w:numId="18" w16cid:durableId="433596619">
+    <w:abstractNumId w:val="15"/>
+  </w:num>
+  <w:num w:numId="19" w16cid:durableId="1121071100">
+    <w:abstractNumId w:val="14"/>
+  </w:num>
+  <w:num w:numId="20" w16cid:durableId="1152983767">
     <w:abstractNumId w:val="10"/>
   </w:num>
 </w:numbering>
@@ -1442,7 +4159,6 @@
   <w:style w:type="character" w:default="1" w:styleId="Fuentedeprrafopredeter">
     <w:name w:val="Default Paragraph Font"/>
     <w:uiPriority w:val="1"/>
-    <w:semiHidden/>
     <w:unhideWhenUsed/>
   </w:style>
   <w:style w:type="table" w:default="1" w:styleId="Tablanormal">

</xml_diff>